<commit_message>
Add missing Proofs of authenticity
</commit_message>
<xml_diff>
--- a/public/docs/fr/ProofOfAuthenticityForCompany.docx
+++ b/public/docs/fr/ProofOfAuthenticityForCompany.docx
@@ -1,6 +1,6 @@
 
 <file path=word/document.xml><?xml version="1.0" encoding="utf-8"?>
-<w:document xmlns:wpc="http://schemas.microsoft.com/office/word/2010/wordprocessingCanvas" xmlns:mc="http://schemas.openxmlformats.org/markup-compatibility/2006" xmlns:o="urn:schemas-microsoft-com:office:office" xmlns:r="http://schemas.openxmlformats.org/officeDocument/2006/relationships" xmlns:m="http://schemas.openxmlformats.org/officeDocument/2006/math" xmlns:v="urn:schemas-microsoft-com:vml" xmlns:wp14="http://schemas.microsoft.com/office/word/2010/wordprocessingDrawing" xmlns:wp="http://schemas.openxmlformats.org/drawingml/2006/wordprocessingDrawing" xmlns:w10="urn:schemas-microsoft-com:office:word" xmlns:w="http://schemas.openxmlformats.org/wordprocessingml/2006/main" xmlns:w14="http://schemas.microsoft.com/office/word/2010/wordml" xmlns:wpg="http://schemas.microsoft.com/office/word/2010/wordprocessingGroup" xmlns:wpi="http://schemas.microsoft.com/office/word/2010/wordprocessingInk" xmlns:wne="http://schemas.microsoft.com/office/word/2006/wordml" xmlns:wps="http://schemas.microsoft.com/office/word/2010/wordprocessingShape" mc:Ignorable="w14 wp14">
+<w:document xmlns:wpc="http://schemas.microsoft.com/office/word/2010/wordprocessingCanvas" xmlns:mo="http://schemas.microsoft.com/office/mac/office/2008/main" xmlns:mc="http://schemas.openxmlformats.org/markup-compatibility/2006" xmlns:mv="urn:schemas-microsoft-com:mac:vml" xmlns:o="urn:schemas-microsoft-com:office:office" xmlns:r="http://schemas.openxmlformats.org/officeDocument/2006/relationships" xmlns:m="http://schemas.openxmlformats.org/officeDocument/2006/math" xmlns:v="urn:schemas-microsoft-com:vml" xmlns:wp14="http://schemas.microsoft.com/office/word/2010/wordprocessingDrawing" xmlns:wp="http://schemas.openxmlformats.org/drawingml/2006/wordprocessingDrawing" xmlns:w10="urn:schemas-microsoft-com:office:word" xmlns:w="http://schemas.openxmlformats.org/wordprocessingml/2006/main" xmlns:w14="http://schemas.microsoft.com/office/word/2010/wordml" xmlns:w15="http://schemas.microsoft.com/office/word/2012/wordml" xmlns:wpg="http://schemas.microsoft.com/office/word/2010/wordprocessingGroup" xmlns:wpi="http://schemas.microsoft.com/office/word/2010/wordprocessingInk" xmlns:wne="http://schemas.microsoft.com/office/word/2006/wordml" xmlns:wps="http://schemas.microsoft.com/office/word/2010/wordprocessingShape" mc:Ignorable="w14 w15 wp14">
   <w:body>
     <w:p>
       <w:pPr>
@@ -12,17 +12,18 @@
           <w:color w:val="1F497D" w:themeColor="text2"/>
           <w:sz w:val="52"/>
           <w:szCs w:val="72"/>
+          <w:lang w:val="en-US"/>
         </w:rPr>
       </w:pPr>
       <w:r>
         <w:rPr>
           <w:noProof/>
-          <w:lang w:val="en-GB"/>
+          <w:lang w:val="es-ES_tradnl" w:eastAsia="es-ES_tradnl" w:bidi="ar-SA"/>
         </w:rPr>
         <mc:AlternateContent>
           <mc:Choice Requires="wps">
             <w:drawing>
-              <wp:anchor distT="0" distB="0" distL="114300" distR="114300" simplePos="0" relativeHeight="251659264" behindDoc="1" locked="0" layoutInCell="1" allowOverlap="1" wp14:anchorId="6489F94B" wp14:editId="1C2DA20B">
+              <wp:anchor distT="0" distB="0" distL="114300" distR="114300" simplePos="0" relativeHeight="251659264" behindDoc="1" locked="0" layoutInCell="1" allowOverlap="1" wp14:anchorId="2C9B6CBC" wp14:editId="61A72044">
                 <wp:simplePos x="0" y="0"/>
                 <wp:positionH relativeFrom="margin">
                   <wp:posOffset>-464820</wp:posOffset>
@@ -65,7 +66,7 @@
                           <w:p>
                             <w:pPr>
                               <w:rPr>
-                                <w:rFonts w:ascii="Grumpy wizards make toxic brew" w:hAnsi="Grumpy wizards make toxic brew" w:cs="Poppins"/>
+                                <w:rFonts w:ascii="Grumpy wizards make toxic brew" w:hAnsi="Grumpy wizards make toxic brew" w:cs="Poppins" w:hint="eastAsia"/>
                                 <w:color w:val="D5DCE4"/>
                                 <w:sz w:val="28"/>
                                 <w:szCs w:val="28"/>
@@ -112,7 +113,7 @@
                           <w:p>
                             <w:pPr>
                               <w:rPr>
-                                <w:rFonts w:ascii="Grumpy wizards make toxic brew" w:hAnsi="Grumpy wizards make toxic brew"/>
+                                <w:rFonts w:ascii="Grumpy wizards make toxic brew" w:hAnsi="Grumpy wizards make toxic brew" w:hint="eastAsia"/>
                                 <w:color w:val="D5DCE4"/>
                                 <w:sz w:val="28"/>
                                 <w:szCs w:val="28"/>
@@ -132,7 +133,7 @@
                             <w:pPr>
                               <w:jc w:val="center"/>
                               <w:rPr>
-                                <w:rFonts w:ascii="Grumpy wizards make toxic brew" w:hAnsi="Grumpy wizards make toxic brew"/>
+                                <w:rFonts w:ascii="Grumpy wizards make toxic brew" w:hAnsi="Grumpy wizards make toxic brew" w:hint="eastAsia"/>
                                 <w:color w:val="D5DCE4"/>
                                 <w:sz w:val="28"/>
                                 <w:szCs w:val="28"/>
@@ -142,7 +143,7 @@
                           <w:p>
                             <w:pPr>
                               <w:rPr>
-                                <w:rFonts w:ascii="Grumpy wizards make toxic brew" w:hAnsi="Grumpy wizards make toxic brew"/>
+                                <w:rFonts w:ascii="Grumpy wizards make toxic brew" w:hAnsi="Grumpy wizards make toxic brew" w:hint="eastAsia"/>
                                 <w:color w:val="D5DCE4"/>
                                 <w:sz w:val="28"/>
                                 <w:szCs w:val="28"/>
@@ -152,7 +153,7 @@
                           <w:p>
                             <w:pPr>
                               <w:rPr>
-                                <w:rFonts w:ascii="Grumpy wizards make toxic brew" w:hAnsi="Grumpy wizards make toxic brew"/>
+                                <w:rFonts w:ascii="Grumpy wizards make toxic brew" w:hAnsi="Grumpy wizards make toxic brew" w:hint="eastAsia"/>
                                 <w:color w:val="D5DCE4"/>
                                 <w:sz w:val="28"/>
                                 <w:szCs w:val="28"/>
@@ -162,7 +163,7 @@
                           <w:p>
                             <w:pPr>
                               <w:rPr>
-                                <w:rFonts w:ascii="Grumpy wizards make toxic brew" w:hAnsi="Grumpy wizards make toxic brew"/>
+                                <w:rFonts w:ascii="Grumpy wizards make toxic brew" w:hAnsi="Grumpy wizards make toxic brew" w:hint="eastAsia"/>
                                 <w:color w:val="D5DCE4"/>
                                 <w:sz w:val="28"/>
                                 <w:szCs w:val="28"/>
@@ -172,7 +173,7 @@
                           <w:p>
                             <w:pPr>
                               <w:rPr>
-                                <w:rFonts w:ascii="Grumpy wizards make toxic brew" w:hAnsi="Grumpy wizards make toxic brew"/>
+                                <w:rFonts w:ascii="Grumpy wizards make toxic brew" w:hAnsi="Grumpy wizards make toxic brew" w:hint="eastAsia"/>
                                 <w:color w:val="D5DCE4"/>
                                 <w:sz w:val="28"/>
                                 <w:szCs w:val="28"/>
@@ -337,14 +338,51 @@
       </w:r>
       <w:r>
         <w:rPr>
+          <w:rFonts w:ascii="Times New Roman" w:eastAsia="Times New Roman" w:hAnsi="Times New Roman" w:cs="Times New Roman"/>
+          <w:kern w:val="0"/>
+          <w:sz w:val="20"/>
+          <w:szCs w:val="20"/>
+          <w:lang w:val="en-US" w:eastAsia="es-ES_tradnl" w:bidi="ar-SA"/>
+        </w:rPr>
+        <w:t xml:space="preserve"> </w:t>
+      </w:r>
+      <w:proofErr w:type="spellStart"/>
+      <w:r>
+        <w:rPr>
           <w:rFonts w:ascii="Tahoma" w:hAnsi="Tahoma" w:cs="Tahoma"/>
           <w:b/>
           <w:color w:val="1F497D" w:themeColor="text2"/>
           <w:sz w:val="52"/>
           <w:szCs w:val="72"/>
+          <w:lang w:val="en-US"/>
         </w:rPr>
-        <w:t>Proof of Authenticity</w:t>
+        <w:t>Certificat</w:t>
       </w:r>
+      <w:proofErr w:type="spellEnd"/>
+      <w:r>
+        <w:rPr>
+          <w:rFonts w:ascii="Tahoma" w:hAnsi="Tahoma" w:cs="Tahoma"/>
+          <w:b/>
+          <w:color w:val="1F497D" w:themeColor="text2"/>
+          <w:sz w:val="52"/>
+          <w:szCs w:val="72"/>
+          <w:lang w:val="en-US"/>
+        </w:rPr>
+        <w:t xml:space="preserve"> </w:t>
+      </w:r>
+      <w:proofErr w:type="spellStart"/>
+      <w:r>
+        <w:rPr>
+          <w:rFonts w:ascii="Tahoma" w:hAnsi="Tahoma" w:cs="Tahoma"/>
+          <w:b/>
+          <w:color w:val="1F497D" w:themeColor="text2"/>
+          <w:sz w:val="52"/>
+          <w:szCs w:val="72"/>
+          <w:lang w:val="en-US"/>
+        </w:rPr>
+        <w:t>d'originalité</w:t>
+      </w:r>
+      <w:proofErr w:type="spellEnd"/>
     </w:p>
     <w:p>
       <w:pPr>
@@ -353,19 +391,132 @@
         <w:rPr>
           <w:rFonts w:ascii="Tahoma" w:hAnsi="Tahoma" w:cs="Tahoma"/>
           <w:color w:val="1F497D" w:themeColor="text2"/>
-          <w:sz w:val="44"/>
+          <w:sz w:val="40"/>
           <w:szCs w:val="72"/>
         </w:rPr>
       </w:pPr>
+      <w:proofErr w:type="spellStart"/>
       <w:r>
         <w:rPr>
           <w:rFonts w:ascii="Tahoma" w:hAnsi="Tahoma" w:cs="Tahoma"/>
           <w:color w:val="1F497D" w:themeColor="text2"/>
-          <w:sz w:val="44"/>
+          <w:sz w:val="40"/>
           <w:szCs w:val="72"/>
+          <w:lang w:val="es-ES_tradnl"/>
         </w:rPr>
-        <w:t>For Talented Europe Project Participation</w:t>
+        <w:t>pour</w:t>
       </w:r>
+      <w:proofErr w:type="spellEnd"/>
+      <w:r>
+        <w:rPr>
+          <w:rFonts w:ascii="Tahoma" w:hAnsi="Tahoma" w:cs="Tahoma"/>
+          <w:color w:val="1F497D" w:themeColor="text2"/>
+          <w:sz w:val="40"/>
+          <w:szCs w:val="72"/>
+          <w:lang w:val="es-ES_tradnl"/>
+        </w:rPr>
+        <w:t xml:space="preserve"> le </w:t>
+      </w:r>
+      <w:proofErr w:type="spellStart"/>
+      <w:r>
+        <w:rPr>
+          <w:rFonts w:ascii="Tahoma" w:hAnsi="Tahoma" w:cs="Tahoma"/>
+          <w:color w:val="1F497D" w:themeColor="text2"/>
+          <w:sz w:val="40"/>
+          <w:szCs w:val="72"/>
+          <w:lang w:val="es-ES_tradnl"/>
+        </w:rPr>
+        <w:t>participant</w:t>
+      </w:r>
+      <w:proofErr w:type="spellEnd"/>
+      <w:r>
+        <w:rPr>
+          <w:rFonts w:ascii="Tahoma" w:hAnsi="Tahoma" w:cs="Tahoma"/>
+          <w:color w:val="1F497D" w:themeColor="text2"/>
+          <w:sz w:val="40"/>
+          <w:szCs w:val="72"/>
+          <w:lang w:val="es-ES_tradnl"/>
+        </w:rPr>
+        <w:t xml:space="preserve"> </w:t>
+      </w:r>
+      <w:proofErr w:type="spellStart"/>
+      <w:r>
+        <w:rPr>
+          <w:rFonts w:ascii="Tahoma" w:hAnsi="Tahoma" w:cs="Tahoma"/>
+          <w:color w:val="1F497D" w:themeColor="text2"/>
+          <w:sz w:val="40"/>
+          <w:szCs w:val="72"/>
+          <w:lang w:val="es-ES_tradnl"/>
+        </w:rPr>
+        <w:t>au</w:t>
+      </w:r>
+      <w:proofErr w:type="spellEnd"/>
+      <w:r>
+        <w:rPr>
+          <w:rFonts w:ascii="Tahoma" w:hAnsi="Tahoma" w:cs="Tahoma"/>
+          <w:color w:val="1F497D" w:themeColor="text2"/>
+          <w:sz w:val="40"/>
+          <w:szCs w:val="72"/>
+          <w:lang w:val="es-ES_tradnl"/>
+        </w:rPr>
+        <w:t xml:space="preserve"> </w:t>
+      </w:r>
+      <w:proofErr w:type="spellStart"/>
+      <w:r>
+        <w:rPr>
+          <w:rFonts w:ascii="Tahoma" w:hAnsi="Tahoma" w:cs="Tahoma"/>
+          <w:color w:val="1F497D" w:themeColor="text2"/>
+          <w:sz w:val="40"/>
+          <w:szCs w:val="72"/>
+          <w:lang w:val="es-ES_tradnl"/>
+        </w:rPr>
+        <w:t>project</w:t>
+      </w:r>
+      <w:proofErr w:type="spellEnd"/>
+      <w:r>
+        <w:rPr>
+          <w:rFonts w:ascii="Tahoma" w:hAnsi="Tahoma" w:cs="Tahoma"/>
+          <w:color w:val="1F497D" w:themeColor="text2"/>
+          <w:sz w:val="40"/>
+          <w:szCs w:val="72"/>
+          <w:lang w:val="es-ES_tradnl"/>
+        </w:rPr>
+        <w:t xml:space="preserve"> de </w:t>
+      </w:r>
+      <w:proofErr w:type="spellStart"/>
+      <w:r>
+        <w:rPr>
+          <w:rFonts w:ascii="Tahoma" w:hAnsi="Tahoma" w:cs="Tahoma"/>
+          <w:color w:val="1F497D" w:themeColor="text2"/>
+          <w:sz w:val="40"/>
+          <w:szCs w:val="72"/>
+          <w:lang w:val="es-ES_tradnl"/>
+        </w:rPr>
+        <w:t>Talented</w:t>
+      </w:r>
+      <w:proofErr w:type="spellEnd"/>
+      <w:r>
+        <w:rPr>
+          <w:rFonts w:ascii="Tahoma" w:hAnsi="Tahoma" w:cs="Tahoma"/>
+          <w:color w:val="1F497D" w:themeColor="text2"/>
+          <w:sz w:val="40"/>
+          <w:szCs w:val="72"/>
+          <w:lang w:val="es-ES_tradnl"/>
+        </w:rPr>
+        <w:t xml:space="preserve"> </w:t>
+      </w:r>
+      <w:proofErr w:type="spellStart"/>
+      <w:r>
+        <w:rPr>
+          <w:rFonts w:ascii="Tahoma" w:hAnsi="Tahoma" w:cs="Tahoma"/>
+          <w:color w:val="1F497D" w:themeColor="text2"/>
+          <w:sz w:val="40"/>
+          <w:szCs w:val="72"/>
+          <w:lang w:val="es-ES_tradnl"/>
+        </w:rPr>
+        <w:t>Europe</w:t>
+      </w:r>
+      <w:proofErr w:type="spellEnd"/>
     </w:p>
     <w:p>
       <w:pPr>
@@ -387,12 +538,12 @@
           <w:color w:val="1F497D" w:themeColor="text2"/>
           <w:sz w:val="52"/>
           <w:szCs w:val="72"/>
-          <w:lang w:val="en-GB"/>
+          <w:lang w:val="es-ES_tradnl" w:eastAsia="es-ES_tradnl" w:bidi="ar-SA"/>
         </w:rPr>
         <mc:AlternateContent>
           <mc:Choice Requires="wps">
             <w:drawing>
-              <wp:anchor distT="0" distB="0" distL="114300" distR="114300" simplePos="0" relativeHeight="251662336" behindDoc="0" locked="0" layoutInCell="1" allowOverlap="1" wp14:anchorId="2D15A0D0" wp14:editId="31C71F55">
+              <wp:anchor distT="0" distB="0" distL="114300" distR="114300" simplePos="0" relativeHeight="251662336" behindDoc="0" locked="0" layoutInCell="1" allowOverlap="1" wp14:anchorId="50641685" wp14:editId="2AC0D212">
                 <wp:simplePos x="0" y="0"/>
                 <wp:positionH relativeFrom="column">
                   <wp:posOffset>469900</wp:posOffset>
@@ -400,7 +551,7 @@
                 <wp:positionV relativeFrom="paragraph">
                   <wp:posOffset>160020</wp:posOffset>
                 </wp:positionV>
-                <wp:extent cx="2374265" cy="1403985"/>
+                <wp:extent cx="2292350" cy="671830"/>
                 <wp:effectExtent l="0" t="0" r="0" b="0"/>
                 <wp:wrapNone/>
                 <wp:docPr id="307" name="Text Box 2"/>
@@ -416,7 +567,7 @@
                       <wps:spPr bwMode="auto">
                         <a:xfrm>
                           <a:off x="0" y="0"/>
-                          <a:ext cx="2374265" cy="1403985"/>
+                          <a:ext cx="2292350" cy="671830"/>
                         </a:xfrm>
                         <a:prstGeom prst="rect">
                           <a:avLst/>
@@ -435,8 +586,12 @@
                         <w:txbxContent>
                           <w:p>
                             <w:r>
+                              <w:rPr>
+                                <w:noProof/>
+                                <w:lang w:val="es-ES_tradnl" w:eastAsia="es-ES_tradnl"/>
+                              </w:rPr>
                               <w:drawing>
-                                <wp:inline distT="0" distB="0" distL="0" distR="0" wp14:anchorId="425EA25D" wp14:editId="4387910B">
+                                <wp:inline distT="0" distB="0" distL="0" distR="0" wp14:anchorId="679FC2EF" wp14:editId="77062D6D">
                                   <wp:extent cx="2087880" cy="419361"/>
                                   <wp:effectExtent l="0" t="0" r="7620" b="0"/>
                                   <wp:docPr id="9" name="Imagen 1"/>
@@ -449,7 +604,7 @@
                                           <pic:cNvPicPr/>
                                         </pic:nvPicPr>
                                         <pic:blipFill>
-                                          <a:blip r:embed="rId5"/>
+                                          <a:blip r:embed="rId4"/>
                                           <a:srcRect/>
                                           <a:stretch>
                                             <a:fillRect/>
@@ -497,13 +652,21 @@
           </mc:Choice>
           <mc:Fallback>
             <w:pict>
-              <v:shape id="Text Box 2" o:spid="_x0000_s1027" type="#_x0000_t202" style="position:absolute;left:0;text-align:left;margin-left:37pt;margin-top:12.6pt;width:186.95pt;height:110.55pt;z-index:251662336;visibility:visible;mso-wrap-style:square;mso-width-percent:400;mso-height-percent:200;mso-wrap-distance-left:9pt;mso-wrap-distance-top:0;mso-wrap-distance-right:9pt;mso-wrap-distance-bottom:0;mso-position-horizontal:absolute;mso-position-horizontal-relative:text;mso-position-vertical:absolute;mso-position-vertical-relative:text;mso-width-percent:400;mso-height-percent:200;mso-width-relative:margin;mso-height-relative:margin;v-text-anchor:top" o:gfxdata="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" stroked="f">
+              <v:shapetype w14:anchorId="50641685" id="_x0000_t202" coordsize="21600,21600" o:spt="202" path="m0,0l0,21600,21600,21600,21600,0xe">
+                <v:stroke joinstyle="miter"/>
+                <v:path gradientshapeok="t" o:connecttype="rect"/>
+              </v:shapetype>
+              <v:shape id="Text Box 2" o:spid="_x0000_s1027" type="#_x0000_t202" style="position:absolute;left:0;text-align:left;margin-left:37pt;margin-top:12.6pt;width:180.5pt;height:52.9pt;z-index:251662336;visibility:visible;mso-wrap-style:square;mso-width-percent:400;mso-height-percent:200;mso-wrap-distance-left:9pt;mso-wrap-distance-top:0;mso-wrap-distance-right:9pt;mso-wrap-distance-bottom:0;mso-position-horizontal:absolute;mso-position-horizontal-relative:text;mso-position-vertical:absolute;mso-position-vertical-relative:text;mso-width-percent:400;mso-height-percent:200;mso-width-relative:margin;mso-height-relative:margin;v-text-anchor:top" o:gfxdata="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" stroked="f">
                 <v:textbox style="mso-fit-shape-to-text:t">
                   <w:txbxContent>
                     <w:p>
                       <w:r>
+                        <w:rPr>
+                          <w:noProof/>
+                          <w:lang w:val="es-ES_tradnl" w:eastAsia="es-ES_tradnl"/>
+                        </w:rPr>
                         <w:drawing>
-                          <wp:inline distT="0" distB="0" distL="0" distR="0" wp14:anchorId="425EA25D" wp14:editId="4387910B">
+                          <wp:inline distT="0" distB="0" distL="0" distR="0" wp14:anchorId="679FC2EF" wp14:editId="77062D6D">
                             <wp:extent cx="2087880" cy="419361"/>
                             <wp:effectExtent l="0" t="0" r="7620" b="0"/>
                             <wp:docPr id="9" name="Imagen 1"/>
@@ -516,7 +679,7 @@
                                     <pic:cNvPicPr/>
                                   </pic:nvPicPr>
                                   <pic:blipFill>
-                                    <a:blip r:embed="rId5"/>
+                                    <a:blip r:embed="rId4"/>
                                     <a:srcRect/>
                                     <a:stretch>
                                       <a:fillRect/>
@@ -560,12 +723,12 @@
           <w:color w:val="1F497D" w:themeColor="text2"/>
           <w:sz w:val="52"/>
           <w:szCs w:val="72"/>
-          <w:lang w:val="en-GB"/>
+          <w:lang w:val="es-ES_tradnl" w:eastAsia="es-ES_tradnl" w:bidi="ar-SA"/>
         </w:rPr>
         <mc:AlternateContent>
           <mc:Choice Requires="wps">
             <w:drawing>
-              <wp:anchor distT="0" distB="0" distL="114300" distR="114300" simplePos="0" relativeHeight="251664384" behindDoc="0" locked="0" layoutInCell="1" allowOverlap="1" wp14:anchorId="5F4A909D" wp14:editId="4A9ABB70">
+              <wp:anchor distT="0" distB="0" distL="114300" distR="114300" simplePos="0" relativeHeight="251664384" behindDoc="0" locked="0" layoutInCell="1" allowOverlap="1" wp14:anchorId="4247C9A4" wp14:editId="570F6EE5">
                 <wp:simplePos x="0" y="0"/>
                 <wp:positionH relativeFrom="column">
                   <wp:posOffset>3403600</wp:posOffset>
@@ -573,7 +736,7 @@
                 <wp:positionV relativeFrom="paragraph">
                   <wp:posOffset>15240</wp:posOffset>
                 </wp:positionV>
-                <wp:extent cx="2374265" cy="1403985"/>
+                <wp:extent cx="2292350" cy="957580"/>
                 <wp:effectExtent l="0" t="0" r="0" b="0"/>
                 <wp:wrapNone/>
                 <wp:docPr id="3" name="Text Box 2"/>
@@ -589,7 +752,7 @@
                       <wps:spPr bwMode="auto">
                         <a:xfrm>
                           <a:off x="0" y="0"/>
-                          <a:ext cx="2374265" cy="1403985"/>
+                          <a:ext cx="2292350" cy="957580"/>
                         </a:xfrm>
                         <a:prstGeom prst="rect">
                           <a:avLst/>
@@ -610,12 +773,14 @@
                             <w:r>
                               <w:rPr>
                                 <w:rFonts w:ascii="Grumpy wizards make toxic brew" w:hAnsi="Grumpy wizards make toxic brew"/>
+                                <w:noProof/>
                                 <w:color w:val="D5DCE4"/>
                                 <w:sz w:val="28"/>
                                 <w:szCs w:val="28"/>
+                                <w:lang w:val="es-ES_tradnl" w:eastAsia="es-ES_tradnl"/>
                               </w:rPr>
                               <w:drawing>
-                                <wp:inline distT="0" distB="0" distL="0" distR="0" wp14:anchorId="5BA7A795" wp14:editId="49D4DEAA">
+                                <wp:inline distT="0" distB="0" distL="0" distR="0" wp14:anchorId="4309B04C" wp14:editId="65BD3DA2">
                                   <wp:extent cx="1432560" cy="701040"/>
                                   <wp:effectExtent l="0" t="0" r="0" b="3810"/>
                                   <wp:docPr id="8" name="Imagen 2"/>
@@ -628,7 +793,7 @@
                                           <pic:cNvPicPr/>
                                         </pic:nvPicPr>
                                         <pic:blipFill>
-                                          <a:blip r:embed="rId6"/>
+                                          <a:blip r:embed="rId5"/>
                                           <a:srcRect l="9100" t="25903" r="13570" b="33189"/>
                                           <a:stretch>
                                             <a:fillRect/>
@@ -676,19 +841,21 @@
           </mc:Choice>
           <mc:Fallback>
             <w:pict>
-              <v:shape id="_x0000_s1028" type="#_x0000_t202" style="position:absolute;left:0;text-align:left;margin-left:268pt;margin-top:1.2pt;width:186.95pt;height:110.55pt;z-index:251664384;visibility:visible;mso-wrap-style:square;mso-width-percent:400;mso-height-percent:200;mso-wrap-distance-left:9pt;mso-wrap-distance-top:0;mso-wrap-distance-right:9pt;mso-wrap-distance-bottom:0;mso-position-horizontal:absolute;mso-position-horizontal-relative:text;mso-position-vertical:absolute;mso-position-vertical-relative:text;mso-width-percent:400;mso-height-percent:200;mso-width-relative:margin;mso-height-relative:margin;v-text-anchor:top" o:gfxdata="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" stroked="f">
+              <v:shape w14:anchorId="4247C9A4" id="_x0000_s1028" type="#_x0000_t202" style="position:absolute;left:0;text-align:left;margin-left:268pt;margin-top:1.2pt;width:180.5pt;height:75.4pt;z-index:251664384;visibility:visible;mso-wrap-style:square;mso-width-percent:400;mso-height-percent:200;mso-wrap-distance-left:9pt;mso-wrap-distance-top:0;mso-wrap-distance-right:9pt;mso-wrap-distance-bottom:0;mso-position-horizontal:absolute;mso-position-horizontal-relative:text;mso-position-vertical:absolute;mso-position-vertical-relative:text;mso-width-percent:400;mso-height-percent:200;mso-width-relative:margin;mso-height-relative:margin;v-text-anchor:top" o:gfxdata="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" stroked="f">
                 <v:textbox style="mso-fit-shape-to-text:t">
                   <w:txbxContent>
                     <w:p>
                       <w:r>
                         <w:rPr>
                           <w:rFonts w:ascii="Grumpy wizards make toxic brew" w:hAnsi="Grumpy wizards make toxic brew"/>
+                          <w:noProof/>
                           <w:color w:val="D5DCE4"/>
                           <w:sz w:val="28"/>
                           <w:szCs w:val="28"/>
+                          <w:lang w:val="es-ES_tradnl" w:eastAsia="es-ES_tradnl"/>
                         </w:rPr>
                         <w:drawing>
-                          <wp:inline distT="0" distB="0" distL="0" distR="0" wp14:anchorId="5BA7A795" wp14:editId="49D4DEAA">
+                          <wp:inline distT="0" distB="0" distL="0" distR="0" wp14:anchorId="4309B04C" wp14:editId="65BD3DA2">
                             <wp:extent cx="1432560" cy="701040"/>
                             <wp:effectExtent l="0" t="0" r="0" b="3810"/>
                             <wp:docPr id="8" name="Imagen 2"/>
@@ -701,7 +868,7 @@
                                     <pic:cNvPicPr/>
                                   </pic:nvPicPr>
                                   <pic:blipFill>
-                                    <a:blip r:embed="rId6"/>
+                                    <a:blip r:embed="rId5"/>
                                     <a:srcRect l="9100" t="25903" r="13570" b="33189"/>
                                     <a:stretch>
                                       <a:fillRect/>
@@ -744,12 +911,12 @@
           <w:color w:val="D5DCE4"/>
           <w:sz w:val="28"/>
           <w:szCs w:val="28"/>
-          <w:lang w:val="en-GB" w:bidi="ar-SA"/>
+          <w:lang w:val="es-ES_tradnl" w:eastAsia="es-ES_tradnl" w:bidi="ar-SA"/>
         </w:rPr>
         <mc:AlternateContent>
           <mc:Choice Requires="wps">
             <w:drawing>
-              <wp:anchor distT="0" distB="0" distL="114300" distR="114300" simplePos="0" relativeHeight="251660288" behindDoc="0" locked="0" layoutInCell="1" allowOverlap="1">
+              <wp:anchor distT="0" distB="0" distL="114300" distR="114300" simplePos="0" relativeHeight="251660288" behindDoc="0" locked="0" layoutInCell="1" allowOverlap="1" wp14:anchorId="061E2AA0" wp14:editId="4E55F106">
                 <wp:simplePos x="0" y="0"/>
                 <wp:positionH relativeFrom="column">
                   <wp:posOffset>-182880</wp:posOffset>
@@ -809,8 +976,28 @@
                                 <w:rFonts w:ascii="Tahoma" w:hAnsi="Tahoma" w:cs="Tahoma"/>
                                 <w:color w:val="1F497D" w:themeColor="text2"/>
                                 <w:sz w:val="28"/>
-                              </w:rPr>
-                              <w:t>Organisation Name:</w:t>
+                                <w:lang w:val="en-US"/>
+                              </w:rPr>
+                              <w:t xml:space="preserve">Nom de </w:t>
+                            </w:r>
+                            <w:proofErr w:type="spellStart"/>
+                            <w:r>
+                              <w:rPr>
+                                <w:rFonts w:ascii="Tahoma" w:hAnsi="Tahoma" w:cs="Tahoma"/>
+                                <w:color w:val="1F497D" w:themeColor="text2"/>
+                                <w:sz w:val="28"/>
+                                <w:lang w:val="en-US"/>
+                              </w:rPr>
+                              <w:t>l'organisation</w:t>
+                            </w:r>
+                            <w:proofErr w:type="spellEnd"/>
+                            <w:r>
+                              <w:rPr>
+                                <w:rFonts w:ascii="Tahoma" w:hAnsi="Tahoma" w:cs="Tahoma"/>
+                                <w:color w:val="1F497D" w:themeColor="text2"/>
+                                <w:sz w:val="28"/>
+                              </w:rPr>
+                              <w:t>:</w:t>
                             </w:r>
                           </w:p>
                           <w:p>
@@ -822,21 +1009,44 @@
                                 <w:sz w:val="28"/>
                               </w:rPr>
                             </w:pPr>
-                            <w:r>
-                              <w:rPr>
-                                <w:rFonts w:ascii="Tahoma" w:hAnsi="Tahoma" w:cs="Tahoma"/>
-                                <w:color w:val="1F497D" w:themeColor="text2"/>
-                                <w:sz w:val="28"/>
-                              </w:rPr>
-                              <w:t>Organisation a</w:t>
-                            </w:r>
-                            <w:r>
-                              <w:rPr>
-                                <w:rFonts w:ascii="Tahoma" w:hAnsi="Tahoma" w:cs="Tahoma"/>
-                                <w:color w:val="1F497D" w:themeColor="text2"/>
-                                <w:sz w:val="28"/>
-                              </w:rPr>
-                              <w:t>ddress:</w:t>
+                            <w:proofErr w:type="spellStart"/>
+                            <w:r>
+                              <w:rPr>
+                                <w:rFonts w:ascii="Tahoma" w:hAnsi="Tahoma" w:cs="Tahoma"/>
+                                <w:color w:val="1F497D" w:themeColor="text2"/>
+                                <w:sz w:val="28"/>
+                                <w:lang w:val="en-US"/>
+                              </w:rPr>
+                              <w:t>Adresse</w:t>
+                            </w:r>
+                            <w:proofErr w:type="spellEnd"/>
+                            <w:r>
+                              <w:rPr>
+                                <w:rFonts w:ascii="Tahoma" w:hAnsi="Tahoma" w:cs="Tahoma"/>
+                                <w:color w:val="1F497D" w:themeColor="text2"/>
+                                <w:sz w:val="28"/>
+                                <w:lang w:val="en-US"/>
+                              </w:rPr>
+                              <w:t xml:space="preserve"> de </w:t>
+                            </w:r>
+                            <w:proofErr w:type="spellStart"/>
+                            <w:r>
+                              <w:rPr>
+                                <w:rFonts w:ascii="Tahoma" w:hAnsi="Tahoma" w:cs="Tahoma"/>
+                                <w:color w:val="1F497D" w:themeColor="text2"/>
+                                <w:sz w:val="28"/>
+                                <w:lang w:val="en-US"/>
+                              </w:rPr>
+                              <w:t>l'organisation</w:t>
+                            </w:r>
+                            <w:proofErr w:type="spellEnd"/>
+                            <w:r>
+                              <w:rPr>
+                                <w:rFonts w:ascii="Tahoma" w:hAnsi="Tahoma" w:cs="Tahoma"/>
+                                <w:color w:val="1F497D" w:themeColor="text2"/>
+                                <w:sz w:val="28"/>
+                              </w:rPr>
+                              <w:t>:</w:t>
                             </w:r>
                           </w:p>
                           <w:p>
@@ -846,21 +1056,66 @@
                                 <w:rFonts w:ascii="Tahoma" w:hAnsi="Tahoma" w:cs="Tahoma"/>
                                 <w:color w:val="1F497D" w:themeColor="text2"/>
                                 <w:sz w:val="28"/>
+                                <w:lang w:val="es-ES_tradnl"/>
                               </w:rPr>
                             </w:pPr>
-                            <w:r>
-                              <w:rPr>
-                                <w:rFonts w:ascii="Tahoma" w:hAnsi="Tahoma" w:cs="Tahoma"/>
-                                <w:color w:val="1F497D" w:themeColor="text2"/>
-                                <w:sz w:val="28"/>
-                              </w:rPr>
-                              <w:t>Type of business</w:t>
-                            </w:r>
-                            <w:r>
-                              <w:rPr>
-                                <w:rFonts w:ascii="Tahoma" w:hAnsi="Tahoma" w:cs="Tahoma"/>
-                                <w:color w:val="1F497D" w:themeColor="text2"/>
-                                <w:sz w:val="28"/>
+                            <w:proofErr w:type="spellStart"/>
+                            <w:r>
+                              <w:rPr>
+                                <w:rFonts w:ascii="Tahoma" w:hAnsi="Tahoma" w:cs="Tahoma"/>
+                                <w:color w:val="1F497D" w:themeColor="text2"/>
+                                <w:sz w:val="28"/>
+                                <w:lang w:val="es-ES_tradnl"/>
+                              </w:rPr>
+                              <w:t>Type</w:t>
+                            </w:r>
+                            <w:proofErr w:type="spellEnd"/>
+                            <w:r>
+                              <w:rPr>
+                                <w:rFonts w:ascii="Tahoma" w:hAnsi="Tahoma" w:cs="Tahoma"/>
+                                <w:color w:val="1F497D" w:themeColor="text2"/>
+                                <w:sz w:val="28"/>
+                                <w:lang w:val="es-ES_tradnl"/>
+                              </w:rPr>
+                              <w:t xml:space="preserve"> </w:t>
+                            </w:r>
+                            <w:proofErr w:type="spellStart"/>
+                            <w:r>
+                              <w:rPr>
+                                <w:rFonts w:ascii="Tahoma" w:hAnsi="Tahoma" w:cs="Tahoma"/>
+                                <w:color w:val="1F497D" w:themeColor="text2"/>
+                                <w:sz w:val="28"/>
+                                <w:lang w:val="es-ES_tradnl"/>
+                              </w:rPr>
+                              <w:t>d'activité</w:t>
+                            </w:r>
+                            <w:proofErr w:type="spellEnd"/>
+                            <w:r>
+                              <w:rPr>
+                                <w:rFonts w:ascii="Tahoma" w:hAnsi="Tahoma" w:cs="Tahoma"/>
+                                <w:color w:val="1F497D" w:themeColor="text2"/>
+                                <w:sz w:val="28"/>
+                                <w:lang w:val="es-ES_tradnl"/>
+                              </w:rPr>
+                              <w:t xml:space="preserve"> de </w:t>
+                            </w:r>
+                            <w:proofErr w:type="spellStart"/>
+                            <w:r>
+                              <w:rPr>
+                                <w:rFonts w:ascii="Tahoma" w:hAnsi="Tahoma" w:cs="Tahoma"/>
+                                <w:color w:val="1F497D" w:themeColor="text2"/>
+                                <w:sz w:val="28"/>
+                                <w:lang w:val="es-ES_tradnl"/>
+                              </w:rPr>
+                              <w:t>l'entreprise</w:t>
+                            </w:r>
+                            <w:proofErr w:type="spellEnd"/>
+                            <w:r>
+                              <w:rPr>
+                                <w:rFonts w:ascii="Tahoma" w:hAnsi="Tahoma" w:cs="Tahoma"/>
+                                <w:color w:val="1F497D" w:themeColor="text2"/>
+                                <w:sz w:val="28"/>
+                                <w:lang w:val="es-ES_tradnl"/>
                               </w:rPr>
                               <w:t xml:space="preserve">: </w:t>
                             </w:r>
@@ -872,6 +1127,7 @@
                                 <w:rFonts w:ascii="Tahoma" w:hAnsi="Tahoma" w:cs="Tahoma"/>
                                 <w:color w:val="1F497D" w:themeColor="text2"/>
                                 <w:sz w:val="28"/>
+                                <w:lang w:val="es-ES_tradnl"/>
                               </w:rPr>
                             </w:pPr>
                             <w:r>
@@ -879,14 +1135,27 @@
                                 <w:rFonts w:ascii="Tahoma" w:hAnsi="Tahoma" w:cs="Tahoma"/>
                                 <w:color w:val="1F497D" w:themeColor="text2"/>
                                 <w:sz w:val="28"/>
-                              </w:rPr>
-                              <w:t>Number of employees</w:t>
-                            </w:r>
-                            <w:r>
-                              <w:rPr>
-                                <w:rFonts w:ascii="Tahoma" w:hAnsi="Tahoma" w:cs="Tahoma"/>
-                                <w:color w:val="1F497D" w:themeColor="text2"/>
-                                <w:sz w:val="28"/>
+                                <w:lang w:val="es-ES_tradnl"/>
+                              </w:rPr>
+                              <w:t xml:space="preserve">Nombre </w:t>
+                            </w:r>
+                            <w:proofErr w:type="spellStart"/>
+                            <w:r>
+                              <w:rPr>
+                                <w:rFonts w:ascii="Tahoma" w:hAnsi="Tahoma" w:cs="Tahoma"/>
+                                <w:color w:val="1F497D" w:themeColor="text2"/>
+                                <w:sz w:val="28"/>
+                                <w:lang w:val="es-ES_tradnl"/>
+                              </w:rPr>
+                              <w:t>d'employés</w:t>
+                            </w:r>
+                            <w:proofErr w:type="spellEnd"/>
+                            <w:r>
+                              <w:rPr>
+                                <w:rFonts w:ascii="Tahoma" w:hAnsi="Tahoma" w:cs="Tahoma"/>
+                                <w:color w:val="1F497D" w:themeColor="text2"/>
+                                <w:sz w:val="28"/>
+                                <w:lang w:val="es-ES_tradnl"/>
                               </w:rPr>
                               <w:t>:</w:t>
                             </w:r>
@@ -898,33 +1167,57 @@
                                 <w:rFonts w:ascii="Tahoma" w:hAnsi="Tahoma" w:cs="Tahoma"/>
                                 <w:color w:val="1F497D" w:themeColor="text2"/>
                                 <w:sz w:val="28"/>
+                                <w:lang w:val="es-ES_tradnl"/>
                               </w:rPr>
                             </w:pPr>
-                            <w:r>
-                              <w:rPr>
-                                <w:rFonts w:ascii="Tahoma" w:hAnsi="Tahoma" w:cs="Tahoma"/>
-                                <w:color w:val="1F497D" w:themeColor="text2"/>
-                                <w:sz w:val="28"/>
-                              </w:rPr>
-                              <w:t>Organisatio</w:t>
-                            </w:r>
-                            <w:bookmarkStart w:id="0" w:name="_GoBack"/>
-                            <w:bookmarkEnd w:id="0"/>
-                            <w:r>
-                              <w:rPr>
-                                <w:rFonts w:ascii="Tahoma" w:hAnsi="Tahoma" w:cs="Tahoma"/>
-                                <w:color w:val="1F497D" w:themeColor="text2"/>
-                                <w:sz w:val="28"/>
-                              </w:rPr>
-                              <w:t>n</w:t>
-                            </w:r>
-                            <w:r>
-                              <w:rPr>
-                                <w:rFonts w:ascii="Tahoma" w:hAnsi="Tahoma" w:cs="Tahoma"/>
-                                <w:color w:val="1F497D" w:themeColor="text2"/>
-                                <w:sz w:val="28"/>
-                              </w:rPr>
-                              <w:t xml:space="preserve"> website:</w:t>
+                            <w:proofErr w:type="spellStart"/>
+                            <w:r>
+                              <w:rPr>
+                                <w:rFonts w:ascii="Tahoma" w:hAnsi="Tahoma" w:cs="Tahoma"/>
+                                <w:color w:val="1F497D" w:themeColor="text2"/>
+                                <w:sz w:val="28"/>
+                                <w:lang w:val="es-ES_tradnl"/>
+                              </w:rPr>
+                              <w:t>Site</w:t>
+                            </w:r>
+                            <w:proofErr w:type="spellEnd"/>
+                            <w:r>
+                              <w:rPr>
+                                <w:rFonts w:ascii="Tahoma" w:hAnsi="Tahoma" w:cs="Tahoma"/>
+                                <w:color w:val="1F497D" w:themeColor="text2"/>
+                                <w:sz w:val="28"/>
+                                <w:lang w:val="es-ES_tradnl"/>
+                              </w:rPr>
+                              <w:t xml:space="preserve"> Web </w:t>
+                            </w:r>
+                            <w:proofErr w:type="spellStart"/>
+                            <w:r>
+                              <w:rPr>
+                                <w:rFonts w:ascii="Tahoma" w:hAnsi="Tahoma" w:cs="Tahoma"/>
+                                <w:color w:val="1F497D" w:themeColor="text2"/>
+                                <w:sz w:val="28"/>
+                                <w:lang w:val="es-ES_tradnl"/>
+                              </w:rPr>
+                              <w:t>de l</w:t>
+                            </w:r>
+                            <w:proofErr w:type="spellEnd"/>
+                            <w:r>
+                              <w:rPr>
+                                <w:rFonts w:ascii="Tahoma" w:hAnsi="Tahoma" w:cs="Tahoma"/>
+                                <w:color w:val="1F497D" w:themeColor="text2"/>
+                                <w:sz w:val="28"/>
+                                <w:lang w:val="es-ES_tradnl"/>
+                              </w:rPr>
+                              <w:t>'organisation</w:t>
+                            </w:r>
+                            <w:r>
+                              <w:rPr>
+                                <w:rFonts w:ascii="Tahoma" w:hAnsi="Tahoma" w:cs="Tahoma"/>
+                                <w:color w:val="1F497D" w:themeColor="text2"/>
+                                <w:sz w:val="28"/>
+                                <w:lang w:val="es-ES_tradnl"/>
+                              </w:rPr>
+                              <w:t>:</w:t>
                             </w:r>
                           </w:p>
                           <w:p>
@@ -934,15 +1227,68 @@
                                 <w:rFonts w:ascii="Tahoma" w:hAnsi="Tahoma" w:cs="Tahoma"/>
                                 <w:color w:val="1F497D" w:themeColor="text2"/>
                                 <w:sz w:val="28"/>
+                                <w:lang w:val="es-ES_tradnl"/>
                               </w:rPr>
                             </w:pPr>
-                            <w:r>
-                              <w:rPr>
-                                <w:rFonts w:ascii="Tahoma" w:hAnsi="Tahoma" w:cs="Tahoma"/>
-                                <w:color w:val="1F497D" w:themeColor="text2"/>
-                                <w:sz w:val="28"/>
-                              </w:rPr>
-                              <w:t>Name of the legal representative of the organisation:</w:t>
+                            <w:proofErr w:type="spellStart"/>
+                            <w:r>
+                              <w:rPr>
+                                <w:rFonts w:ascii="Tahoma" w:hAnsi="Tahoma" w:cs="Tahoma"/>
+                                <w:color w:val="1F497D" w:themeColor="text2"/>
+                                <w:sz w:val="28"/>
+                                <w:lang w:val="es-ES_tradnl"/>
+                              </w:rPr>
+                              <w:t>Nom</w:t>
+                            </w:r>
+                            <w:proofErr w:type="spellEnd"/>
+                            <w:r>
+                              <w:rPr>
+                                <w:rFonts w:ascii="Tahoma" w:hAnsi="Tahoma" w:cs="Tahoma"/>
+                                <w:color w:val="1F497D" w:themeColor="text2"/>
+                                <w:sz w:val="28"/>
+                                <w:lang w:val="es-ES_tradnl"/>
+                              </w:rPr>
+                              <w:t xml:space="preserve"> </w:t>
+                            </w:r>
+                            <w:proofErr w:type="spellStart"/>
+                            <w:r>
+                              <w:rPr>
+                                <w:rFonts w:ascii="Tahoma" w:hAnsi="Tahoma" w:cs="Tahoma"/>
+                                <w:color w:val="1F497D" w:themeColor="text2"/>
+                                <w:sz w:val="28"/>
+                                <w:lang w:val="es-ES_tradnl"/>
+                              </w:rPr>
+                              <w:t>de l</w:t>
+                            </w:r>
+                            <w:proofErr w:type="spellEnd"/>
+                            <w:r>
+                              <w:rPr>
+                                <w:rFonts w:ascii="Tahoma" w:hAnsi="Tahoma" w:cs="Tahoma"/>
+                                <w:color w:val="1F497D" w:themeColor="text2"/>
+                                <w:sz w:val="28"/>
+                                <w:lang w:val="es-ES_tradnl"/>
+                              </w:rPr>
+                              <w:t xml:space="preserve">'agrée de </w:t>
+                            </w:r>
+                            <w:proofErr w:type="spellStart"/>
+                            <w:r>
+                              <w:rPr>
+                                <w:rFonts w:ascii="Tahoma" w:hAnsi="Tahoma" w:cs="Tahoma"/>
+                                <w:color w:val="1F497D" w:themeColor="text2"/>
+                                <w:sz w:val="28"/>
+                                <w:lang w:val="es-ES_tradnl"/>
+                              </w:rPr>
+                              <w:t>l'organisation</w:t>
+                            </w:r>
+                            <w:proofErr w:type="spellEnd"/>
+                            <w:r>
+                              <w:rPr>
+                                <w:rFonts w:ascii="Tahoma" w:hAnsi="Tahoma" w:cs="Tahoma"/>
+                                <w:color w:val="1F497D" w:themeColor="text2"/>
+                                <w:sz w:val="28"/>
+                                <w:lang w:val="es-ES_tradnl"/>
+                              </w:rPr>
+                              <w:t>:</w:t>
                             </w:r>
                           </w:p>
                           <w:p>
@@ -952,15 +1298,88 @@
                                 <w:rFonts w:ascii="Tahoma" w:hAnsi="Tahoma" w:cs="Tahoma"/>
                                 <w:color w:val="1F497D" w:themeColor="text2"/>
                                 <w:sz w:val="28"/>
+                                <w:lang w:val="es-ES_tradnl"/>
                               </w:rPr>
                             </w:pPr>
-                            <w:r>
-                              <w:rPr>
-                                <w:rFonts w:ascii="Tahoma" w:hAnsi="Tahoma" w:cs="Tahoma"/>
-                                <w:color w:val="1F497D" w:themeColor="text2"/>
-                                <w:sz w:val="28"/>
-                              </w:rPr>
-                              <w:t>Name of contact person:</w:t>
+                            <w:proofErr w:type="spellStart"/>
+                            <w:r>
+                              <w:rPr>
+                                <w:rFonts w:ascii="Tahoma" w:hAnsi="Tahoma" w:cs="Tahoma"/>
+                                <w:color w:val="1F497D" w:themeColor="text2"/>
+                                <w:sz w:val="28"/>
+                                <w:lang w:val="es-ES_tradnl"/>
+                              </w:rPr>
+                              <w:t>Nom</w:t>
+                            </w:r>
+                            <w:proofErr w:type="spellEnd"/>
+                            <w:r>
+                              <w:rPr>
+                                <w:rFonts w:ascii="Tahoma" w:hAnsi="Tahoma" w:cs="Tahoma"/>
+                                <w:color w:val="1F497D" w:themeColor="text2"/>
+                                <w:sz w:val="28"/>
+                                <w:lang w:val="es-ES_tradnl"/>
+                              </w:rPr>
+                              <w:t xml:space="preserve"> </w:t>
+                            </w:r>
+                            <w:proofErr w:type="gramStart"/>
+                            <w:r>
+                              <w:rPr>
+                                <w:rFonts w:ascii="Tahoma" w:hAnsi="Tahoma" w:cs="Tahoma"/>
+                                <w:color w:val="1F497D" w:themeColor="text2"/>
+                                <w:sz w:val="28"/>
+                                <w:lang w:val="es-ES_tradnl"/>
+                              </w:rPr>
+                              <w:t>de  la</w:t>
+                            </w:r>
+                            <w:proofErr w:type="gramEnd"/>
+                            <w:r>
+                              <w:rPr>
+                                <w:rFonts w:ascii="Tahoma" w:hAnsi="Tahoma" w:cs="Tahoma"/>
+                                <w:color w:val="1F497D" w:themeColor="text2"/>
+                                <w:sz w:val="28"/>
+                                <w:lang w:val="es-ES_tradnl"/>
+                              </w:rPr>
+                              <w:t xml:space="preserve"> </w:t>
+                            </w:r>
+                            <w:proofErr w:type="spellStart"/>
+                            <w:r>
+                              <w:rPr>
+                                <w:rFonts w:ascii="Tahoma" w:hAnsi="Tahoma" w:cs="Tahoma"/>
+                                <w:color w:val="1F497D" w:themeColor="text2"/>
+                                <w:sz w:val="28"/>
+                                <w:lang w:val="es-ES_tradnl"/>
+                              </w:rPr>
+                              <w:t>personne</w:t>
+                            </w:r>
+                            <w:proofErr w:type="spellEnd"/>
+                            <w:r>
+                              <w:rPr>
+                                <w:rFonts w:ascii="Tahoma" w:hAnsi="Tahoma" w:cs="Tahoma"/>
+                                <w:color w:val="1F497D" w:themeColor="text2"/>
+                                <w:sz w:val="28"/>
+                                <w:lang w:val="es-ES_tradnl"/>
+                              </w:rPr>
+                              <w:t xml:space="preserve"> à </w:t>
+                            </w:r>
+                            <w:proofErr w:type="spellStart"/>
+                            <w:r>
+                              <w:rPr>
+                                <w:rFonts w:ascii="Tahoma" w:hAnsi="Tahoma" w:cs="Tahoma"/>
+                                <w:color w:val="1F497D" w:themeColor="text2"/>
+                                <w:sz w:val="28"/>
+                                <w:lang w:val="es-ES_tradnl"/>
+                              </w:rPr>
+                              <w:t>contacter</w:t>
+                            </w:r>
+                            <w:proofErr w:type="spellEnd"/>
+                            <w:r>
+                              <w:rPr>
+                                <w:rFonts w:ascii="Tahoma" w:hAnsi="Tahoma" w:cs="Tahoma"/>
+                                <w:color w:val="1F497D" w:themeColor="text2"/>
+                                <w:sz w:val="28"/>
+                                <w:lang w:val="es-ES_tradnl"/>
+                              </w:rPr>
+                              <w:t>:</w:t>
                             </w:r>
                           </w:p>
                           <w:p>
@@ -972,13 +1391,24 @@
                                 <w:sz w:val="28"/>
                               </w:rPr>
                             </w:pPr>
-                            <w:r>
-                              <w:rPr>
-                                <w:rFonts w:ascii="Tahoma" w:hAnsi="Tahoma" w:cs="Tahoma"/>
-                                <w:color w:val="1F497D" w:themeColor="text2"/>
-                                <w:sz w:val="28"/>
-                              </w:rPr>
-                              <w:t>Telephone:</w:t>
+                            <w:proofErr w:type="spellStart"/>
+                            <w:r>
+                              <w:rPr>
+                                <w:rFonts w:ascii="Tahoma" w:hAnsi="Tahoma" w:cs="Tahoma"/>
+                                <w:color w:val="1F497D" w:themeColor="text2"/>
+                                <w:sz w:val="28"/>
+                                <w:lang w:val="es-ES_tradnl"/>
+                              </w:rPr>
+                              <w:t>Téléphone</w:t>
+                            </w:r>
+                            <w:proofErr w:type="spellEnd"/>
+                            <w:r>
+                              <w:rPr>
+                                <w:rFonts w:ascii="Tahoma" w:hAnsi="Tahoma" w:cs="Tahoma"/>
+                                <w:color w:val="1F497D" w:themeColor="text2"/>
+                                <w:sz w:val="28"/>
+                              </w:rPr>
+                              <w:t>:</w:t>
                             </w:r>
                           </w:p>
                           <w:p>
@@ -1049,8 +1479,17 @@
                                 <w:rFonts w:ascii="Tahoma" w:hAnsi="Tahoma" w:cs="Tahoma"/>
                                 <w:color w:val="1F497D" w:themeColor="text2"/>
                                 <w:sz w:val="28"/>
-                              </w:rPr>
-                              <w:t xml:space="preserve">Stamp: </w:t>
+                                <w:lang w:val="es-ES_tradnl"/>
+                              </w:rPr>
+                              <w:t>Cachet</w:t>
+                            </w:r>
+                            <w:r>
+                              <w:rPr>
+                                <w:rFonts w:ascii="Tahoma" w:hAnsi="Tahoma" w:cs="Tahoma"/>
+                                <w:color w:val="1F497D" w:themeColor="text2"/>
+                                <w:sz w:val="28"/>
+                              </w:rPr>
+                              <w:t xml:space="preserve">: </w:t>
                             </w:r>
                           </w:p>
                           <w:p>
@@ -1066,8 +1505,39 @@
                                 <w:rFonts w:ascii="Tahoma" w:hAnsi="Tahoma" w:cs="Tahoma"/>
                                 <w:color w:val="1F497D" w:themeColor="text2"/>
                                 <w:sz w:val="28"/>
-                              </w:rPr>
-                              <w:t>Organisation Logo:</w:t>
+                                <w:lang w:val="es-ES_tradnl"/>
+                              </w:rPr>
+                              <w:t xml:space="preserve">Logo </w:t>
+                            </w:r>
+                            <w:proofErr w:type="spellStart"/>
+                            <w:r>
+                              <w:rPr>
+                                <w:rFonts w:ascii="Tahoma" w:hAnsi="Tahoma" w:cs="Tahoma"/>
+                                <w:color w:val="1F497D" w:themeColor="text2"/>
+                                <w:sz w:val="28"/>
+                                <w:lang w:val="es-ES_tradnl"/>
+                              </w:rPr>
+                              <w:t>de l</w:t>
+                            </w:r>
+                            <w:proofErr w:type="spellEnd"/>
+                            <w:r>
+                              <w:rPr>
+                                <w:rFonts w:ascii="Tahoma" w:hAnsi="Tahoma" w:cs="Tahoma"/>
+                                <w:color w:val="1F497D" w:themeColor="text2"/>
+                                <w:sz w:val="28"/>
+                                <w:lang w:val="es-ES_tradnl"/>
+                              </w:rPr>
+                              <w:t>'organisation</w:t>
+                            </w:r>
+                            <w:bookmarkStart w:id="0" w:name="_GoBack"/>
+                            <w:bookmarkEnd w:id="0"/>
+                            <w:r>
+                              <w:rPr>
+                                <w:rFonts w:ascii="Tahoma" w:hAnsi="Tahoma" w:cs="Tahoma"/>
+                                <w:color w:val="1F497D" w:themeColor="text2"/>
+                                <w:sz w:val="28"/>
+                              </w:rPr>
+                              <w:t>:</w:t>
                             </w:r>
                           </w:p>
                           <w:p/>
@@ -1093,7 +1563,7 @@
           </mc:Choice>
           <mc:Fallback>
             <w:pict>
-              <v:shape id="Text Box 1" o:spid="_x0000_s1029" type="#_x0000_t202" style="position:absolute;left:0;text-align:left;margin-left:-14.4pt;margin-top:87.45pt;width:498pt;height:534.6pt;z-index:251660288;visibility:visible;mso-wrap-style:square;mso-width-percent:0;mso-height-percent:0;mso-wrap-distance-left:9pt;mso-wrap-distance-top:0;mso-wrap-distance-right:9pt;mso-wrap-distance-bottom:0;mso-position-horizontal:absolute;mso-position-horizontal-relative:text;mso-position-vertical:absolute;mso-position-vertical-relative:text;mso-width-percent:0;mso-height-percent:0;mso-width-relative:margin;mso-height-relative:margin;v-text-anchor:top" o:gfxdata="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" filled="f" stroked="f" strokeweight=".5pt">
+              <v:shape w14:anchorId="061E2AA0" id="Text Box 1" o:spid="_x0000_s1029" type="#_x0000_t202" style="position:absolute;left:0;text-align:left;margin-left:-14.4pt;margin-top:87.45pt;width:498pt;height:534.6pt;z-index:251660288;visibility:visible;mso-wrap-style:square;mso-width-percent:0;mso-height-percent:0;mso-wrap-distance-left:9pt;mso-wrap-distance-top:0;mso-wrap-distance-right:9pt;mso-wrap-distance-bottom:0;mso-position-horizontal:absolute;mso-position-horizontal-relative:text;mso-position-vertical:absolute;mso-position-vertical-relative:text;mso-width-percent:0;mso-height-percent:0;mso-width-relative:margin;mso-height-relative:margin;v-text-anchor:top" o:gfxdata="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" filled="f" stroked="f" strokeweight=".5pt">
                 <v:textbox>
                   <w:txbxContent>
                     <w:p>
@@ -1109,8 +1579,28 @@
                           <w:rFonts w:ascii="Tahoma" w:hAnsi="Tahoma" w:cs="Tahoma"/>
                           <w:color w:val="1F497D" w:themeColor="text2"/>
                           <w:sz w:val="28"/>
-                        </w:rPr>
-                        <w:t>Organisation Name:</w:t>
+                          <w:lang w:val="en-US"/>
+                        </w:rPr>
+                        <w:t xml:space="preserve">Nom de </w:t>
+                      </w:r>
+                      <w:proofErr w:type="spellStart"/>
+                      <w:r>
+                        <w:rPr>
+                          <w:rFonts w:ascii="Tahoma" w:hAnsi="Tahoma" w:cs="Tahoma"/>
+                          <w:color w:val="1F497D" w:themeColor="text2"/>
+                          <w:sz w:val="28"/>
+                          <w:lang w:val="en-US"/>
+                        </w:rPr>
+                        <w:t>l'organisation</w:t>
+                      </w:r>
+                      <w:proofErr w:type="spellEnd"/>
+                      <w:r>
+                        <w:rPr>
+                          <w:rFonts w:ascii="Tahoma" w:hAnsi="Tahoma" w:cs="Tahoma"/>
+                          <w:color w:val="1F497D" w:themeColor="text2"/>
+                          <w:sz w:val="28"/>
+                        </w:rPr>
+                        <w:t>:</w:t>
                       </w:r>
                     </w:p>
                     <w:p>
@@ -1122,21 +1612,44 @@
                           <w:sz w:val="28"/>
                         </w:rPr>
                       </w:pPr>
-                      <w:r>
-                        <w:rPr>
-                          <w:rFonts w:ascii="Tahoma" w:hAnsi="Tahoma" w:cs="Tahoma"/>
-                          <w:color w:val="1F497D" w:themeColor="text2"/>
-                          <w:sz w:val="28"/>
-                        </w:rPr>
-                        <w:t>Organisation a</w:t>
-                      </w:r>
-                      <w:r>
-                        <w:rPr>
-                          <w:rFonts w:ascii="Tahoma" w:hAnsi="Tahoma" w:cs="Tahoma"/>
-                          <w:color w:val="1F497D" w:themeColor="text2"/>
-                          <w:sz w:val="28"/>
-                        </w:rPr>
-                        <w:t>ddress:</w:t>
+                      <w:proofErr w:type="spellStart"/>
+                      <w:r>
+                        <w:rPr>
+                          <w:rFonts w:ascii="Tahoma" w:hAnsi="Tahoma" w:cs="Tahoma"/>
+                          <w:color w:val="1F497D" w:themeColor="text2"/>
+                          <w:sz w:val="28"/>
+                          <w:lang w:val="en-US"/>
+                        </w:rPr>
+                        <w:t>Adresse</w:t>
+                      </w:r>
+                      <w:proofErr w:type="spellEnd"/>
+                      <w:r>
+                        <w:rPr>
+                          <w:rFonts w:ascii="Tahoma" w:hAnsi="Tahoma" w:cs="Tahoma"/>
+                          <w:color w:val="1F497D" w:themeColor="text2"/>
+                          <w:sz w:val="28"/>
+                          <w:lang w:val="en-US"/>
+                        </w:rPr>
+                        <w:t xml:space="preserve"> de </w:t>
+                      </w:r>
+                      <w:proofErr w:type="spellStart"/>
+                      <w:r>
+                        <w:rPr>
+                          <w:rFonts w:ascii="Tahoma" w:hAnsi="Tahoma" w:cs="Tahoma"/>
+                          <w:color w:val="1F497D" w:themeColor="text2"/>
+                          <w:sz w:val="28"/>
+                          <w:lang w:val="en-US"/>
+                        </w:rPr>
+                        <w:t>l'organisation</w:t>
+                      </w:r>
+                      <w:proofErr w:type="spellEnd"/>
+                      <w:r>
+                        <w:rPr>
+                          <w:rFonts w:ascii="Tahoma" w:hAnsi="Tahoma" w:cs="Tahoma"/>
+                          <w:color w:val="1F497D" w:themeColor="text2"/>
+                          <w:sz w:val="28"/>
+                        </w:rPr>
+                        <w:t>:</w:t>
                       </w:r>
                     </w:p>
                     <w:p>
@@ -1146,21 +1659,66 @@
                           <w:rFonts w:ascii="Tahoma" w:hAnsi="Tahoma" w:cs="Tahoma"/>
                           <w:color w:val="1F497D" w:themeColor="text2"/>
                           <w:sz w:val="28"/>
+                          <w:lang w:val="es-ES_tradnl"/>
                         </w:rPr>
                       </w:pPr>
-                      <w:r>
-                        <w:rPr>
-                          <w:rFonts w:ascii="Tahoma" w:hAnsi="Tahoma" w:cs="Tahoma"/>
-                          <w:color w:val="1F497D" w:themeColor="text2"/>
-                          <w:sz w:val="28"/>
-                        </w:rPr>
-                        <w:t>Type of business</w:t>
-                      </w:r>
-                      <w:r>
-                        <w:rPr>
-                          <w:rFonts w:ascii="Tahoma" w:hAnsi="Tahoma" w:cs="Tahoma"/>
-                          <w:color w:val="1F497D" w:themeColor="text2"/>
-                          <w:sz w:val="28"/>
+                      <w:proofErr w:type="spellStart"/>
+                      <w:r>
+                        <w:rPr>
+                          <w:rFonts w:ascii="Tahoma" w:hAnsi="Tahoma" w:cs="Tahoma"/>
+                          <w:color w:val="1F497D" w:themeColor="text2"/>
+                          <w:sz w:val="28"/>
+                          <w:lang w:val="es-ES_tradnl"/>
+                        </w:rPr>
+                        <w:t>Type</w:t>
+                      </w:r>
+                      <w:proofErr w:type="spellEnd"/>
+                      <w:r>
+                        <w:rPr>
+                          <w:rFonts w:ascii="Tahoma" w:hAnsi="Tahoma" w:cs="Tahoma"/>
+                          <w:color w:val="1F497D" w:themeColor="text2"/>
+                          <w:sz w:val="28"/>
+                          <w:lang w:val="es-ES_tradnl"/>
+                        </w:rPr>
+                        <w:t xml:space="preserve"> </w:t>
+                      </w:r>
+                      <w:proofErr w:type="spellStart"/>
+                      <w:r>
+                        <w:rPr>
+                          <w:rFonts w:ascii="Tahoma" w:hAnsi="Tahoma" w:cs="Tahoma"/>
+                          <w:color w:val="1F497D" w:themeColor="text2"/>
+                          <w:sz w:val="28"/>
+                          <w:lang w:val="es-ES_tradnl"/>
+                        </w:rPr>
+                        <w:t>d'activité</w:t>
+                      </w:r>
+                      <w:proofErr w:type="spellEnd"/>
+                      <w:r>
+                        <w:rPr>
+                          <w:rFonts w:ascii="Tahoma" w:hAnsi="Tahoma" w:cs="Tahoma"/>
+                          <w:color w:val="1F497D" w:themeColor="text2"/>
+                          <w:sz w:val="28"/>
+                          <w:lang w:val="es-ES_tradnl"/>
+                        </w:rPr>
+                        <w:t xml:space="preserve"> de </w:t>
+                      </w:r>
+                      <w:proofErr w:type="spellStart"/>
+                      <w:r>
+                        <w:rPr>
+                          <w:rFonts w:ascii="Tahoma" w:hAnsi="Tahoma" w:cs="Tahoma"/>
+                          <w:color w:val="1F497D" w:themeColor="text2"/>
+                          <w:sz w:val="28"/>
+                          <w:lang w:val="es-ES_tradnl"/>
+                        </w:rPr>
+                        <w:t>l'entreprise</w:t>
+                      </w:r>
+                      <w:proofErr w:type="spellEnd"/>
+                      <w:r>
+                        <w:rPr>
+                          <w:rFonts w:ascii="Tahoma" w:hAnsi="Tahoma" w:cs="Tahoma"/>
+                          <w:color w:val="1F497D" w:themeColor="text2"/>
+                          <w:sz w:val="28"/>
+                          <w:lang w:val="es-ES_tradnl"/>
                         </w:rPr>
                         <w:t xml:space="preserve">: </w:t>
                       </w:r>
@@ -1172,6 +1730,7 @@
                           <w:rFonts w:ascii="Tahoma" w:hAnsi="Tahoma" w:cs="Tahoma"/>
                           <w:color w:val="1F497D" w:themeColor="text2"/>
                           <w:sz w:val="28"/>
+                          <w:lang w:val="es-ES_tradnl"/>
                         </w:rPr>
                       </w:pPr>
                       <w:r>
@@ -1179,14 +1738,27 @@
                           <w:rFonts w:ascii="Tahoma" w:hAnsi="Tahoma" w:cs="Tahoma"/>
                           <w:color w:val="1F497D" w:themeColor="text2"/>
                           <w:sz w:val="28"/>
-                        </w:rPr>
-                        <w:t>Number of employees</w:t>
-                      </w:r>
-                      <w:r>
-                        <w:rPr>
-                          <w:rFonts w:ascii="Tahoma" w:hAnsi="Tahoma" w:cs="Tahoma"/>
-                          <w:color w:val="1F497D" w:themeColor="text2"/>
-                          <w:sz w:val="28"/>
+                          <w:lang w:val="es-ES_tradnl"/>
+                        </w:rPr>
+                        <w:t xml:space="preserve">Nombre </w:t>
+                      </w:r>
+                      <w:proofErr w:type="spellStart"/>
+                      <w:r>
+                        <w:rPr>
+                          <w:rFonts w:ascii="Tahoma" w:hAnsi="Tahoma" w:cs="Tahoma"/>
+                          <w:color w:val="1F497D" w:themeColor="text2"/>
+                          <w:sz w:val="28"/>
+                          <w:lang w:val="es-ES_tradnl"/>
+                        </w:rPr>
+                        <w:t>d'employés</w:t>
+                      </w:r>
+                      <w:proofErr w:type="spellEnd"/>
+                      <w:r>
+                        <w:rPr>
+                          <w:rFonts w:ascii="Tahoma" w:hAnsi="Tahoma" w:cs="Tahoma"/>
+                          <w:color w:val="1F497D" w:themeColor="text2"/>
+                          <w:sz w:val="28"/>
+                          <w:lang w:val="es-ES_tradnl"/>
                         </w:rPr>
                         <w:t>:</w:t>
                       </w:r>
@@ -1198,33 +1770,57 @@
                           <w:rFonts w:ascii="Tahoma" w:hAnsi="Tahoma" w:cs="Tahoma"/>
                           <w:color w:val="1F497D" w:themeColor="text2"/>
                           <w:sz w:val="28"/>
+                          <w:lang w:val="es-ES_tradnl"/>
                         </w:rPr>
                       </w:pPr>
-                      <w:r>
-                        <w:rPr>
-                          <w:rFonts w:ascii="Tahoma" w:hAnsi="Tahoma" w:cs="Tahoma"/>
-                          <w:color w:val="1F497D" w:themeColor="text2"/>
-                          <w:sz w:val="28"/>
-                        </w:rPr>
-                        <w:t>Organisatio</w:t>
-                      </w:r>
-                      <w:bookmarkStart w:id="1" w:name="_GoBack"/>
-                      <w:bookmarkEnd w:id="1"/>
-                      <w:r>
-                        <w:rPr>
-                          <w:rFonts w:ascii="Tahoma" w:hAnsi="Tahoma" w:cs="Tahoma"/>
-                          <w:color w:val="1F497D" w:themeColor="text2"/>
-                          <w:sz w:val="28"/>
-                        </w:rPr>
-                        <w:t>n</w:t>
-                      </w:r>
-                      <w:r>
-                        <w:rPr>
-                          <w:rFonts w:ascii="Tahoma" w:hAnsi="Tahoma" w:cs="Tahoma"/>
-                          <w:color w:val="1F497D" w:themeColor="text2"/>
-                          <w:sz w:val="28"/>
-                        </w:rPr>
-                        <w:t xml:space="preserve"> website:</w:t>
+                      <w:proofErr w:type="spellStart"/>
+                      <w:r>
+                        <w:rPr>
+                          <w:rFonts w:ascii="Tahoma" w:hAnsi="Tahoma" w:cs="Tahoma"/>
+                          <w:color w:val="1F497D" w:themeColor="text2"/>
+                          <w:sz w:val="28"/>
+                          <w:lang w:val="es-ES_tradnl"/>
+                        </w:rPr>
+                        <w:t>Site</w:t>
+                      </w:r>
+                      <w:proofErr w:type="spellEnd"/>
+                      <w:r>
+                        <w:rPr>
+                          <w:rFonts w:ascii="Tahoma" w:hAnsi="Tahoma" w:cs="Tahoma"/>
+                          <w:color w:val="1F497D" w:themeColor="text2"/>
+                          <w:sz w:val="28"/>
+                          <w:lang w:val="es-ES_tradnl"/>
+                        </w:rPr>
+                        <w:t xml:space="preserve"> Web </w:t>
+                      </w:r>
+                      <w:proofErr w:type="spellStart"/>
+                      <w:r>
+                        <w:rPr>
+                          <w:rFonts w:ascii="Tahoma" w:hAnsi="Tahoma" w:cs="Tahoma"/>
+                          <w:color w:val="1F497D" w:themeColor="text2"/>
+                          <w:sz w:val="28"/>
+                          <w:lang w:val="es-ES_tradnl"/>
+                        </w:rPr>
+                        <w:t>de l</w:t>
+                      </w:r>
+                      <w:proofErr w:type="spellEnd"/>
+                      <w:r>
+                        <w:rPr>
+                          <w:rFonts w:ascii="Tahoma" w:hAnsi="Tahoma" w:cs="Tahoma"/>
+                          <w:color w:val="1F497D" w:themeColor="text2"/>
+                          <w:sz w:val="28"/>
+                          <w:lang w:val="es-ES_tradnl"/>
+                        </w:rPr>
+                        <w:t>'organisation</w:t>
+                      </w:r>
+                      <w:r>
+                        <w:rPr>
+                          <w:rFonts w:ascii="Tahoma" w:hAnsi="Tahoma" w:cs="Tahoma"/>
+                          <w:color w:val="1F497D" w:themeColor="text2"/>
+                          <w:sz w:val="28"/>
+                          <w:lang w:val="es-ES_tradnl"/>
+                        </w:rPr>
+                        <w:t>:</w:t>
                       </w:r>
                     </w:p>
                     <w:p>
@@ -1234,15 +1830,68 @@
                           <w:rFonts w:ascii="Tahoma" w:hAnsi="Tahoma" w:cs="Tahoma"/>
                           <w:color w:val="1F497D" w:themeColor="text2"/>
                           <w:sz w:val="28"/>
+                          <w:lang w:val="es-ES_tradnl"/>
                         </w:rPr>
                       </w:pPr>
-                      <w:r>
-                        <w:rPr>
-                          <w:rFonts w:ascii="Tahoma" w:hAnsi="Tahoma" w:cs="Tahoma"/>
-                          <w:color w:val="1F497D" w:themeColor="text2"/>
-                          <w:sz w:val="28"/>
-                        </w:rPr>
-                        <w:t>Name of the legal representative of the organisation:</w:t>
+                      <w:proofErr w:type="spellStart"/>
+                      <w:r>
+                        <w:rPr>
+                          <w:rFonts w:ascii="Tahoma" w:hAnsi="Tahoma" w:cs="Tahoma"/>
+                          <w:color w:val="1F497D" w:themeColor="text2"/>
+                          <w:sz w:val="28"/>
+                          <w:lang w:val="es-ES_tradnl"/>
+                        </w:rPr>
+                        <w:t>Nom</w:t>
+                      </w:r>
+                      <w:proofErr w:type="spellEnd"/>
+                      <w:r>
+                        <w:rPr>
+                          <w:rFonts w:ascii="Tahoma" w:hAnsi="Tahoma" w:cs="Tahoma"/>
+                          <w:color w:val="1F497D" w:themeColor="text2"/>
+                          <w:sz w:val="28"/>
+                          <w:lang w:val="es-ES_tradnl"/>
+                        </w:rPr>
+                        <w:t xml:space="preserve"> </w:t>
+                      </w:r>
+                      <w:proofErr w:type="spellStart"/>
+                      <w:r>
+                        <w:rPr>
+                          <w:rFonts w:ascii="Tahoma" w:hAnsi="Tahoma" w:cs="Tahoma"/>
+                          <w:color w:val="1F497D" w:themeColor="text2"/>
+                          <w:sz w:val="28"/>
+                          <w:lang w:val="es-ES_tradnl"/>
+                        </w:rPr>
+                        <w:t>de l</w:t>
+                      </w:r>
+                      <w:proofErr w:type="spellEnd"/>
+                      <w:r>
+                        <w:rPr>
+                          <w:rFonts w:ascii="Tahoma" w:hAnsi="Tahoma" w:cs="Tahoma"/>
+                          <w:color w:val="1F497D" w:themeColor="text2"/>
+                          <w:sz w:val="28"/>
+                          <w:lang w:val="es-ES_tradnl"/>
+                        </w:rPr>
+                        <w:t xml:space="preserve">'agrée de </w:t>
+                      </w:r>
+                      <w:proofErr w:type="spellStart"/>
+                      <w:r>
+                        <w:rPr>
+                          <w:rFonts w:ascii="Tahoma" w:hAnsi="Tahoma" w:cs="Tahoma"/>
+                          <w:color w:val="1F497D" w:themeColor="text2"/>
+                          <w:sz w:val="28"/>
+                          <w:lang w:val="es-ES_tradnl"/>
+                        </w:rPr>
+                        <w:t>l'organisation</w:t>
+                      </w:r>
+                      <w:proofErr w:type="spellEnd"/>
+                      <w:r>
+                        <w:rPr>
+                          <w:rFonts w:ascii="Tahoma" w:hAnsi="Tahoma" w:cs="Tahoma"/>
+                          <w:color w:val="1F497D" w:themeColor="text2"/>
+                          <w:sz w:val="28"/>
+                          <w:lang w:val="es-ES_tradnl"/>
+                        </w:rPr>
+                        <w:t>:</w:t>
                       </w:r>
                     </w:p>
                     <w:p>
@@ -1252,15 +1901,88 @@
                           <w:rFonts w:ascii="Tahoma" w:hAnsi="Tahoma" w:cs="Tahoma"/>
                           <w:color w:val="1F497D" w:themeColor="text2"/>
                           <w:sz w:val="28"/>
+                          <w:lang w:val="es-ES_tradnl"/>
                         </w:rPr>
                       </w:pPr>
-                      <w:r>
-                        <w:rPr>
-                          <w:rFonts w:ascii="Tahoma" w:hAnsi="Tahoma" w:cs="Tahoma"/>
-                          <w:color w:val="1F497D" w:themeColor="text2"/>
-                          <w:sz w:val="28"/>
-                        </w:rPr>
-                        <w:t>Name of contact person:</w:t>
+                      <w:proofErr w:type="spellStart"/>
+                      <w:r>
+                        <w:rPr>
+                          <w:rFonts w:ascii="Tahoma" w:hAnsi="Tahoma" w:cs="Tahoma"/>
+                          <w:color w:val="1F497D" w:themeColor="text2"/>
+                          <w:sz w:val="28"/>
+                          <w:lang w:val="es-ES_tradnl"/>
+                        </w:rPr>
+                        <w:t>Nom</w:t>
+                      </w:r>
+                      <w:proofErr w:type="spellEnd"/>
+                      <w:r>
+                        <w:rPr>
+                          <w:rFonts w:ascii="Tahoma" w:hAnsi="Tahoma" w:cs="Tahoma"/>
+                          <w:color w:val="1F497D" w:themeColor="text2"/>
+                          <w:sz w:val="28"/>
+                          <w:lang w:val="es-ES_tradnl"/>
+                        </w:rPr>
+                        <w:t xml:space="preserve"> </w:t>
+                      </w:r>
+                      <w:proofErr w:type="gramStart"/>
+                      <w:r>
+                        <w:rPr>
+                          <w:rFonts w:ascii="Tahoma" w:hAnsi="Tahoma" w:cs="Tahoma"/>
+                          <w:color w:val="1F497D" w:themeColor="text2"/>
+                          <w:sz w:val="28"/>
+                          <w:lang w:val="es-ES_tradnl"/>
+                        </w:rPr>
+                        <w:t>de  la</w:t>
+                      </w:r>
+                      <w:proofErr w:type="gramEnd"/>
+                      <w:r>
+                        <w:rPr>
+                          <w:rFonts w:ascii="Tahoma" w:hAnsi="Tahoma" w:cs="Tahoma"/>
+                          <w:color w:val="1F497D" w:themeColor="text2"/>
+                          <w:sz w:val="28"/>
+                          <w:lang w:val="es-ES_tradnl"/>
+                        </w:rPr>
+                        <w:t xml:space="preserve"> </w:t>
+                      </w:r>
+                      <w:proofErr w:type="spellStart"/>
+                      <w:r>
+                        <w:rPr>
+                          <w:rFonts w:ascii="Tahoma" w:hAnsi="Tahoma" w:cs="Tahoma"/>
+                          <w:color w:val="1F497D" w:themeColor="text2"/>
+                          <w:sz w:val="28"/>
+                          <w:lang w:val="es-ES_tradnl"/>
+                        </w:rPr>
+                        <w:t>personne</w:t>
+                      </w:r>
+                      <w:proofErr w:type="spellEnd"/>
+                      <w:r>
+                        <w:rPr>
+                          <w:rFonts w:ascii="Tahoma" w:hAnsi="Tahoma" w:cs="Tahoma"/>
+                          <w:color w:val="1F497D" w:themeColor="text2"/>
+                          <w:sz w:val="28"/>
+                          <w:lang w:val="es-ES_tradnl"/>
+                        </w:rPr>
+                        <w:t xml:space="preserve"> à </w:t>
+                      </w:r>
+                      <w:proofErr w:type="spellStart"/>
+                      <w:r>
+                        <w:rPr>
+                          <w:rFonts w:ascii="Tahoma" w:hAnsi="Tahoma" w:cs="Tahoma"/>
+                          <w:color w:val="1F497D" w:themeColor="text2"/>
+                          <w:sz w:val="28"/>
+                          <w:lang w:val="es-ES_tradnl"/>
+                        </w:rPr>
+                        <w:t>contacter</w:t>
+                      </w:r>
+                      <w:proofErr w:type="spellEnd"/>
+                      <w:r>
+                        <w:rPr>
+                          <w:rFonts w:ascii="Tahoma" w:hAnsi="Tahoma" w:cs="Tahoma"/>
+                          <w:color w:val="1F497D" w:themeColor="text2"/>
+                          <w:sz w:val="28"/>
+                          <w:lang w:val="es-ES_tradnl"/>
+                        </w:rPr>
+                        <w:t>:</w:t>
                       </w:r>
                     </w:p>
                     <w:p>
@@ -1272,13 +1994,24 @@
                           <w:sz w:val="28"/>
                         </w:rPr>
                       </w:pPr>
-                      <w:r>
-                        <w:rPr>
-                          <w:rFonts w:ascii="Tahoma" w:hAnsi="Tahoma" w:cs="Tahoma"/>
-                          <w:color w:val="1F497D" w:themeColor="text2"/>
-                          <w:sz w:val="28"/>
-                        </w:rPr>
-                        <w:t>Telephone:</w:t>
+                      <w:proofErr w:type="spellStart"/>
+                      <w:r>
+                        <w:rPr>
+                          <w:rFonts w:ascii="Tahoma" w:hAnsi="Tahoma" w:cs="Tahoma"/>
+                          <w:color w:val="1F497D" w:themeColor="text2"/>
+                          <w:sz w:val="28"/>
+                          <w:lang w:val="es-ES_tradnl"/>
+                        </w:rPr>
+                        <w:t>Téléphone</w:t>
+                      </w:r>
+                      <w:proofErr w:type="spellEnd"/>
+                      <w:r>
+                        <w:rPr>
+                          <w:rFonts w:ascii="Tahoma" w:hAnsi="Tahoma" w:cs="Tahoma"/>
+                          <w:color w:val="1F497D" w:themeColor="text2"/>
+                          <w:sz w:val="28"/>
+                        </w:rPr>
+                        <w:t>:</w:t>
                       </w:r>
                     </w:p>
                     <w:p>
@@ -1349,8 +2082,17 @@
                           <w:rFonts w:ascii="Tahoma" w:hAnsi="Tahoma" w:cs="Tahoma"/>
                           <w:color w:val="1F497D" w:themeColor="text2"/>
                           <w:sz w:val="28"/>
-                        </w:rPr>
-                        <w:t xml:space="preserve">Stamp: </w:t>
+                          <w:lang w:val="es-ES_tradnl"/>
+                        </w:rPr>
+                        <w:t>Cachet</w:t>
+                      </w:r>
+                      <w:r>
+                        <w:rPr>
+                          <w:rFonts w:ascii="Tahoma" w:hAnsi="Tahoma" w:cs="Tahoma"/>
+                          <w:color w:val="1F497D" w:themeColor="text2"/>
+                          <w:sz w:val="28"/>
+                        </w:rPr>
+                        <w:t xml:space="preserve">: </w:t>
                       </w:r>
                     </w:p>
                     <w:p>
@@ -1366,8 +2108,39 @@
                           <w:rFonts w:ascii="Tahoma" w:hAnsi="Tahoma" w:cs="Tahoma"/>
                           <w:color w:val="1F497D" w:themeColor="text2"/>
                           <w:sz w:val="28"/>
-                        </w:rPr>
-                        <w:t>Organisation Logo:</w:t>
+                          <w:lang w:val="es-ES_tradnl"/>
+                        </w:rPr>
+                        <w:t xml:space="preserve">Logo </w:t>
+                      </w:r>
+                      <w:proofErr w:type="spellStart"/>
+                      <w:r>
+                        <w:rPr>
+                          <w:rFonts w:ascii="Tahoma" w:hAnsi="Tahoma" w:cs="Tahoma"/>
+                          <w:color w:val="1F497D" w:themeColor="text2"/>
+                          <w:sz w:val="28"/>
+                          <w:lang w:val="es-ES_tradnl"/>
+                        </w:rPr>
+                        <w:t>de l</w:t>
+                      </w:r>
+                      <w:proofErr w:type="spellEnd"/>
+                      <w:r>
+                        <w:rPr>
+                          <w:rFonts w:ascii="Tahoma" w:hAnsi="Tahoma" w:cs="Tahoma"/>
+                          <w:color w:val="1F497D" w:themeColor="text2"/>
+                          <w:sz w:val="28"/>
+                          <w:lang w:val="es-ES_tradnl"/>
+                        </w:rPr>
+                        <w:t>'organisation</w:t>
+                      </w:r>
+                      <w:bookmarkStart w:id="1" w:name="_GoBack"/>
+                      <w:bookmarkEnd w:id="1"/>
+                      <w:r>
+                        <w:rPr>
+                          <w:rFonts w:ascii="Tahoma" w:hAnsi="Tahoma" w:cs="Tahoma"/>
+                          <w:color w:val="1F497D" w:themeColor="text2"/>
+                          <w:sz w:val="28"/>
+                        </w:rPr>
+                        <w:t>:</w:t>
                       </w:r>
                     </w:p>
                     <w:p/>
@@ -1390,7 +2163,7 @@
 </file>
 
 <file path=word/styles.xml><?xml version="1.0" encoding="utf-8"?>
-<w:styles xmlns:mc="http://schemas.openxmlformats.org/markup-compatibility/2006" xmlns:r="http://schemas.openxmlformats.org/officeDocument/2006/relationships" xmlns:w="http://schemas.openxmlformats.org/wordprocessingml/2006/main" xmlns:w14="http://schemas.microsoft.com/office/word/2010/wordml" mc:Ignorable="w14">
+<w:styles xmlns:mc="http://schemas.openxmlformats.org/markup-compatibility/2006" xmlns:r="http://schemas.openxmlformats.org/officeDocument/2006/relationships" xmlns:w="http://schemas.openxmlformats.org/wordprocessingml/2006/main" xmlns:w14="http://schemas.microsoft.com/office/word/2010/wordml" xmlns:w15="http://schemas.microsoft.com/office/word/2012/wordml" mc:Ignorable="w14 w15">
   <w:docDefaults>
     <w:rPrDefault>
       <w:rPr>
@@ -1406,155 +2179,400 @@
       </w:pPr>
     </w:pPrDefault>
   </w:docDefaults>
-  <w:latentStyles w:defLockedState="0" w:defUIPriority="99" w:defSemiHidden="1" w:defUnhideWhenUsed="1" w:defQFormat="0" w:count="267">
-    <w:lsdException w:name="Normal" w:semiHidden="0" w:uiPriority="0" w:unhideWhenUsed="0" w:qFormat="1"/>
-    <w:lsdException w:name="heading 1" w:semiHidden="0" w:uiPriority="9" w:unhideWhenUsed="0" w:qFormat="1"/>
-    <w:lsdException w:name="heading 2" w:uiPriority="9" w:qFormat="1"/>
-    <w:lsdException w:name="heading 3" w:uiPriority="9" w:qFormat="1"/>
-    <w:lsdException w:name="heading 4" w:uiPriority="9" w:qFormat="1"/>
-    <w:lsdException w:name="heading 5" w:uiPriority="9" w:qFormat="1"/>
-    <w:lsdException w:name="heading 6" w:uiPriority="9" w:qFormat="1"/>
-    <w:lsdException w:name="heading 7" w:uiPriority="9" w:qFormat="1"/>
-    <w:lsdException w:name="heading 8" w:uiPriority="9" w:qFormat="1"/>
-    <w:lsdException w:name="heading 9" w:uiPriority="9" w:qFormat="1"/>
-    <w:lsdException w:name="toc 1" w:uiPriority="39"/>
-    <w:lsdException w:name="toc 2" w:uiPriority="39"/>
-    <w:lsdException w:name="toc 3" w:uiPriority="39"/>
-    <w:lsdException w:name="toc 4" w:uiPriority="39"/>
-    <w:lsdException w:name="toc 5" w:uiPriority="39"/>
-    <w:lsdException w:name="toc 6" w:uiPriority="39"/>
-    <w:lsdException w:name="toc 7" w:uiPriority="39"/>
-    <w:lsdException w:name="toc 8" w:uiPriority="39"/>
-    <w:lsdException w:name="toc 9" w:uiPriority="39"/>
-    <w:lsdException w:name="caption" w:uiPriority="35" w:qFormat="1"/>
-    <w:lsdException w:name="Title" w:semiHidden="0" w:uiPriority="10" w:unhideWhenUsed="0" w:qFormat="1"/>
-    <w:lsdException w:name="Default Paragraph Font" w:uiPriority="1"/>
-    <w:lsdException w:name="Subtitle" w:semiHidden="0" w:uiPriority="11" w:unhideWhenUsed="0" w:qFormat="1"/>
-    <w:lsdException w:name="Strong" w:semiHidden="0" w:uiPriority="22" w:unhideWhenUsed="0" w:qFormat="1"/>
-    <w:lsdException w:name="Emphasis" w:semiHidden="0" w:uiPriority="20" w:unhideWhenUsed="0" w:qFormat="1"/>
-    <w:lsdException w:name="Table Grid" w:semiHidden="0" w:uiPriority="59" w:unhideWhenUsed="0"/>
-    <w:lsdException w:name="Placeholder Text" w:unhideWhenUsed="0"/>
-    <w:lsdException w:name="No Spacing" w:semiHidden="0" w:uiPriority="1" w:unhideWhenUsed="0" w:qFormat="1"/>
-    <w:lsdException w:name="Light Shading" w:semiHidden="0" w:uiPriority="60" w:unhideWhenUsed="0"/>
-    <w:lsdException w:name="Light List" w:semiHidden="0" w:uiPriority="61" w:unhideWhenUsed="0"/>
-    <w:lsdException w:name="Light Grid" w:semiHidden="0" w:uiPriority="62" w:unhideWhenUsed="0"/>
-    <w:lsdException w:name="Medium Shading 1" w:semiHidden="0" w:uiPriority="63" w:unhideWhenUsed="0"/>
-    <w:lsdException w:name="Medium Shading 2" w:semiHidden="0" w:uiPriority="64" w:unhideWhenUsed="0"/>
-    <w:lsdException w:name="Medium List 1" w:semiHidden="0" w:uiPriority="65" w:unhideWhenUsed="0"/>
-    <w:lsdException w:name="Medium List 2" w:semiHidden="0" w:uiPriority="66" w:unhideWhenUsed="0"/>
-    <w:lsdException w:name="Medium Grid 1" w:semiHidden="0" w:uiPriority="67" w:unhideWhenUsed="0"/>
-    <w:lsdException w:name="Medium Grid 2" w:semiHidden="0" w:uiPriority="68" w:unhideWhenUsed="0"/>
-    <w:lsdException w:name="Medium Grid 3" w:semiHidden="0" w:uiPriority="69" w:unhideWhenUsed="0"/>
-    <w:lsdException w:name="Dark List" w:semiHidden="0" w:uiPriority="70" w:unhideWhenUsed="0"/>
-    <w:lsdException w:name="Colorful Shading" w:semiHidden="0" w:uiPriority="71" w:unhideWhenUsed="0"/>
-    <w:lsdException w:name="Colorful List" w:semiHidden="0" w:uiPriority="72" w:unhideWhenUsed="0"/>
-    <w:lsdException w:name="Colorful Grid" w:semiHidden="0" w:uiPriority="73" w:unhideWhenUsed="0"/>
-    <w:lsdException w:name="Light Shading Accent 1" w:semiHidden="0" w:uiPriority="60" w:unhideWhenUsed="0"/>
-    <w:lsdException w:name="Light List Accent 1" w:semiHidden="0" w:uiPriority="61" w:unhideWhenUsed="0"/>
-    <w:lsdException w:name="Light Grid Accent 1" w:semiHidden="0" w:uiPriority="62" w:unhideWhenUsed="0"/>
-    <w:lsdException w:name="Medium Shading 1 Accent 1" w:semiHidden="0" w:uiPriority="63" w:unhideWhenUsed="0"/>
-    <w:lsdException w:name="Medium Shading 2 Accent 1" w:semiHidden="0" w:uiPriority="64" w:unhideWhenUsed="0"/>
-    <w:lsdException w:name="Medium List 1 Accent 1" w:semiHidden="0" w:uiPriority="65" w:unhideWhenUsed="0"/>
-    <w:lsdException w:name="Revision" w:unhideWhenUsed="0"/>
-    <w:lsdException w:name="List Paragraph" w:semiHidden="0" w:uiPriority="34" w:unhideWhenUsed="0" w:qFormat="1"/>
-    <w:lsdException w:name="Quote" w:semiHidden="0" w:uiPriority="29" w:unhideWhenUsed="0" w:qFormat="1"/>
-    <w:lsdException w:name="Intense Quote" w:semiHidden="0" w:uiPriority="30" w:unhideWhenUsed="0" w:qFormat="1"/>
-    <w:lsdException w:name="Medium List 2 Accent 1" w:semiHidden="0" w:uiPriority="66" w:unhideWhenUsed="0"/>
-    <w:lsdException w:name="Medium Grid 1 Accent 1" w:semiHidden="0" w:uiPriority="67" w:unhideWhenUsed="0"/>
-    <w:lsdException w:name="Medium Grid 2 Accent 1" w:semiHidden="0" w:uiPriority="68" w:unhideWhenUsed="0"/>
-    <w:lsdException w:name="Medium Grid 3 Accent 1" w:semiHidden="0" w:uiPriority="69" w:unhideWhenUsed="0"/>
-    <w:lsdException w:name="Dark List Accent 1" w:semiHidden="0" w:uiPriority="70" w:unhideWhenUsed="0"/>
-    <w:lsdException w:name="Colorful Shading Accent 1" w:semiHidden="0" w:uiPriority="71" w:unhideWhenUsed="0"/>
-    <w:lsdException w:name="Colorful List Accent 1" w:semiHidden="0" w:uiPriority="72" w:unhideWhenUsed="0"/>
-    <w:lsdException w:name="Colorful Grid Accent 1" w:semiHidden="0" w:uiPriority="73" w:unhideWhenUsed="0"/>
-    <w:lsdException w:name="Light Shading Accent 2" w:semiHidden="0" w:uiPriority="60" w:unhideWhenUsed="0"/>
-    <w:lsdException w:name="Light List Accent 2" w:semiHidden="0" w:uiPriority="61" w:unhideWhenUsed="0"/>
-    <w:lsdException w:name="Light Grid Accent 2" w:semiHidden="0" w:uiPriority="62" w:unhideWhenUsed="0"/>
-    <w:lsdException w:name="Medium Shading 1 Accent 2" w:semiHidden="0" w:uiPriority="63" w:unhideWhenUsed="0"/>
-    <w:lsdException w:name="Medium Shading 2 Accent 2" w:semiHidden="0" w:uiPriority="64" w:unhideWhenUsed="0"/>
-    <w:lsdException w:name="Medium List 1 Accent 2" w:semiHidden="0" w:uiPriority="65" w:unhideWhenUsed="0"/>
-    <w:lsdException w:name="Medium List 2 Accent 2" w:semiHidden="0" w:uiPriority="66" w:unhideWhenUsed="0"/>
-    <w:lsdException w:name="Medium Grid 1 Accent 2" w:semiHidden="0" w:uiPriority="67" w:unhideWhenUsed="0"/>
-    <w:lsdException w:name="Medium Grid 2 Accent 2" w:semiHidden="0" w:uiPriority="68" w:unhideWhenUsed="0"/>
-    <w:lsdException w:name="Medium Grid 3 Accent 2" w:semiHidden="0" w:uiPriority="69" w:unhideWhenUsed="0"/>
-    <w:lsdException w:name="Dark List Accent 2" w:semiHidden="0" w:uiPriority="70" w:unhideWhenUsed="0"/>
-    <w:lsdException w:name="Colorful Shading Accent 2" w:semiHidden="0" w:uiPriority="71" w:unhideWhenUsed="0"/>
-    <w:lsdException w:name="Colorful List Accent 2" w:semiHidden="0" w:uiPriority="72" w:unhideWhenUsed="0"/>
-    <w:lsdException w:name="Colorful Grid Accent 2" w:semiHidden="0" w:uiPriority="73" w:unhideWhenUsed="0"/>
-    <w:lsdException w:name="Light Shading Accent 3" w:semiHidden="0" w:uiPriority="60" w:unhideWhenUsed="0"/>
-    <w:lsdException w:name="Light List Accent 3" w:semiHidden="0" w:uiPriority="61" w:unhideWhenUsed="0"/>
-    <w:lsdException w:name="Light Grid Accent 3" w:semiHidden="0" w:uiPriority="62" w:unhideWhenUsed="0"/>
-    <w:lsdException w:name="Medium Shading 1 Accent 3" w:semiHidden="0" w:uiPriority="63" w:unhideWhenUsed="0"/>
-    <w:lsdException w:name="Medium Shading 2 Accent 3" w:semiHidden="0" w:uiPriority="64" w:unhideWhenUsed="0"/>
-    <w:lsdException w:name="Medium List 1 Accent 3" w:semiHidden="0" w:uiPriority="65" w:unhideWhenUsed="0"/>
-    <w:lsdException w:name="Medium List 2 Accent 3" w:semiHidden="0" w:uiPriority="66" w:unhideWhenUsed="0"/>
-    <w:lsdException w:name="Medium Grid 1 Accent 3" w:semiHidden="0" w:uiPriority="67" w:unhideWhenUsed="0"/>
-    <w:lsdException w:name="Medium Grid 2 Accent 3" w:semiHidden="0" w:uiPriority="68" w:unhideWhenUsed="0"/>
-    <w:lsdException w:name="Medium Grid 3 Accent 3" w:semiHidden="0" w:uiPriority="69" w:unhideWhenUsed="0"/>
-    <w:lsdException w:name="Dark List Accent 3" w:semiHidden="0" w:uiPriority="70" w:unhideWhenUsed="0"/>
-    <w:lsdException w:name="Colorful Shading Accent 3" w:semiHidden="0" w:uiPriority="71" w:unhideWhenUsed="0"/>
-    <w:lsdException w:name="Colorful List Accent 3" w:semiHidden="0" w:uiPriority="72" w:unhideWhenUsed="0"/>
-    <w:lsdException w:name="Colorful Grid Accent 3" w:semiHidden="0" w:uiPriority="73" w:unhideWhenUsed="0"/>
-    <w:lsdException w:name="Light Shading Accent 4" w:semiHidden="0" w:uiPriority="60" w:unhideWhenUsed="0"/>
-    <w:lsdException w:name="Light List Accent 4" w:semiHidden="0" w:uiPriority="61" w:unhideWhenUsed="0"/>
-    <w:lsdException w:name="Light Grid Accent 4" w:semiHidden="0" w:uiPriority="62" w:unhideWhenUsed="0"/>
-    <w:lsdException w:name="Medium Shading 1 Accent 4" w:semiHidden="0" w:uiPriority="63" w:unhideWhenUsed="0"/>
-    <w:lsdException w:name="Medium Shading 2 Accent 4" w:semiHidden="0" w:uiPriority="64" w:unhideWhenUsed="0"/>
-    <w:lsdException w:name="Medium List 1 Accent 4" w:semiHidden="0" w:uiPriority="65" w:unhideWhenUsed="0"/>
-    <w:lsdException w:name="Medium List 2 Accent 4" w:semiHidden="0" w:uiPriority="66" w:unhideWhenUsed="0"/>
-    <w:lsdException w:name="Medium Grid 1 Accent 4" w:semiHidden="0" w:uiPriority="67" w:unhideWhenUsed="0"/>
-    <w:lsdException w:name="Medium Grid 2 Accent 4" w:semiHidden="0" w:uiPriority="68" w:unhideWhenUsed="0"/>
-    <w:lsdException w:name="Medium Grid 3 Accent 4" w:semiHidden="0" w:uiPriority="69" w:unhideWhenUsed="0"/>
-    <w:lsdException w:name="Dark List Accent 4" w:semiHidden="0" w:uiPriority="70" w:unhideWhenUsed="0"/>
-    <w:lsdException w:name="Colorful Shading Accent 4" w:semiHidden="0" w:uiPriority="71" w:unhideWhenUsed="0"/>
-    <w:lsdException w:name="Colorful List Accent 4" w:semiHidden="0" w:uiPriority="72" w:unhideWhenUsed="0"/>
-    <w:lsdException w:name="Colorful Grid Accent 4" w:semiHidden="0" w:uiPriority="73" w:unhideWhenUsed="0"/>
-    <w:lsdException w:name="Light Shading Accent 5" w:semiHidden="0" w:uiPriority="60" w:unhideWhenUsed="0"/>
-    <w:lsdException w:name="Light List Accent 5" w:semiHidden="0" w:uiPriority="61" w:unhideWhenUsed="0"/>
-    <w:lsdException w:name="Light Grid Accent 5" w:semiHidden="0" w:uiPriority="62" w:unhideWhenUsed="0"/>
-    <w:lsdException w:name="Medium Shading 1 Accent 5" w:semiHidden="0" w:uiPriority="63" w:unhideWhenUsed="0"/>
-    <w:lsdException w:name="Medium Shading 2 Accent 5" w:semiHidden="0" w:uiPriority="64" w:unhideWhenUsed="0"/>
-    <w:lsdException w:name="Medium List 1 Accent 5" w:semiHidden="0" w:uiPriority="65" w:unhideWhenUsed="0"/>
-    <w:lsdException w:name="Medium List 2 Accent 5" w:semiHidden="0" w:uiPriority="66" w:unhideWhenUsed="0"/>
-    <w:lsdException w:name="Medium Grid 1 Accent 5" w:semiHidden="0" w:uiPriority="67" w:unhideWhenUsed="0"/>
-    <w:lsdException w:name="Medium Grid 2 Accent 5" w:semiHidden="0" w:uiPriority="68" w:unhideWhenUsed="0"/>
-    <w:lsdException w:name="Medium Grid 3 Accent 5" w:semiHidden="0" w:uiPriority="69" w:unhideWhenUsed="0"/>
-    <w:lsdException w:name="Dark List Accent 5" w:semiHidden="0" w:uiPriority="70" w:unhideWhenUsed="0"/>
-    <w:lsdException w:name="Colorful Shading Accent 5" w:semiHidden="0" w:uiPriority="71" w:unhideWhenUsed="0"/>
-    <w:lsdException w:name="Colorful List Accent 5" w:semiHidden="0" w:uiPriority="72" w:unhideWhenUsed="0"/>
-    <w:lsdException w:name="Colorful Grid Accent 5" w:semiHidden="0" w:uiPriority="73" w:unhideWhenUsed="0"/>
-    <w:lsdException w:name="Light Shading Accent 6" w:semiHidden="0" w:uiPriority="60" w:unhideWhenUsed="0"/>
-    <w:lsdException w:name="Light List Accent 6" w:semiHidden="0" w:uiPriority="61" w:unhideWhenUsed="0"/>
-    <w:lsdException w:name="Light Grid Accent 6" w:semiHidden="0" w:uiPriority="62" w:unhideWhenUsed="0"/>
-    <w:lsdException w:name="Medium Shading 1 Accent 6" w:semiHidden="0" w:uiPriority="63" w:unhideWhenUsed="0"/>
-    <w:lsdException w:name="Medium Shading 2 Accent 6" w:semiHidden="0" w:uiPriority="64" w:unhideWhenUsed="0"/>
-    <w:lsdException w:name="Medium List 1 Accent 6" w:semiHidden="0" w:uiPriority="65" w:unhideWhenUsed="0"/>
-    <w:lsdException w:name="Medium List 2 Accent 6" w:semiHidden="0" w:uiPriority="66" w:unhideWhenUsed="0"/>
-    <w:lsdException w:name="Medium Grid 1 Accent 6" w:semiHidden="0" w:uiPriority="67" w:unhideWhenUsed="0"/>
-    <w:lsdException w:name="Medium Grid 2 Accent 6" w:semiHidden="0" w:uiPriority="68" w:unhideWhenUsed="0"/>
-    <w:lsdException w:name="Medium Grid 3 Accent 6" w:semiHidden="0" w:uiPriority="69" w:unhideWhenUsed="0"/>
-    <w:lsdException w:name="Dark List Accent 6" w:semiHidden="0" w:uiPriority="70" w:unhideWhenUsed="0"/>
-    <w:lsdException w:name="Colorful Shading Accent 6" w:semiHidden="0" w:uiPriority="71" w:unhideWhenUsed="0"/>
-    <w:lsdException w:name="Colorful List Accent 6" w:semiHidden="0" w:uiPriority="72" w:unhideWhenUsed="0"/>
-    <w:lsdException w:name="Colorful Grid Accent 6" w:semiHidden="0" w:uiPriority="73" w:unhideWhenUsed="0"/>
-    <w:lsdException w:name="Subtle Emphasis" w:semiHidden="0" w:uiPriority="19" w:unhideWhenUsed="0" w:qFormat="1"/>
-    <w:lsdException w:name="Intense Emphasis" w:semiHidden="0" w:uiPriority="21" w:unhideWhenUsed="0" w:qFormat="1"/>
-    <w:lsdException w:name="Subtle Reference" w:semiHidden="0" w:uiPriority="31" w:unhideWhenUsed="0" w:qFormat="1"/>
-    <w:lsdException w:name="Intense Reference" w:semiHidden="0" w:uiPriority="32" w:unhideWhenUsed="0" w:qFormat="1"/>
-    <w:lsdException w:name="Book Title" w:semiHidden="0" w:uiPriority="33" w:unhideWhenUsed="0" w:qFormat="1"/>
-    <w:lsdException w:name="Bibliography" w:uiPriority="37"/>
-    <w:lsdException w:name="TOC Heading" w:uiPriority="39" w:qFormat="1"/>
+  <w:latentStyles w:defLockedState="0" w:defUIPriority="99" w:defSemiHidden="0" w:defUnhideWhenUsed="0" w:defQFormat="0" w:count="382">
+    <w:lsdException w:name="Normal" w:uiPriority="0" w:qFormat="1"/>
+    <w:lsdException w:name="heading 1" w:uiPriority="9" w:qFormat="1"/>
+    <w:lsdException w:name="heading 2" w:semiHidden="1" w:uiPriority="9" w:unhideWhenUsed="1" w:qFormat="1"/>
+    <w:lsdException w:name="heading 3" w:semiHidden="1" w:uiPriority="9" w:unhideWhenUsed="1" w:qFormat="1"/>
+    <w:lsdException w:name="heading 4" w:semiHidden="1" w:uiPriority="9" w:unhideWhenUsed="1" w:qFormat="1"/>
+    <w:lsdException w:name="heading 5" w:semiHidden="1" w:uiPriority="9" w:unhideWhenUsed="1" w:qFormat="1"/>
+    <w:lsdException w:name="heading 6" w:semiHidden="1" w:uiPriority="9" w:unhideWhenUsed="1" w:qFormat="1"/>
+    <w:lsdException w:name="heading 7" w:semiHidden="1" w:uiPriority="9" w:unhideWhenUsed="1" w:qFormat="1"/>
+    <w:lsdException w:name="heading 8" w:semiHidden="1" w:uiPriority="9" w:unhideWhenUsed="1" w:qFormat="1"/>
+    <w:lsdException w:name="heading 9" w:semiHidden="1" w:uiPriority="9" w:unhideWhenUsed="1" w:qFormat="1"/>
+    <w:lsdException w:name="index 1" w:semiHidden="1" w:unhideWhenUsed="1"/>
+    <w:lsdException w:name="index 2" w:semiHidden="1" w:unhideWhenUsed="1"/>
+    <w:lsdException w:name="index 3" w:semiHidden="1" w:unhideWhenUsed="1"/>
+    <w:lsdException w:name="index 4" w:semiHidden="1" w:unhideWhenUsed="1"/>
+    <w:lsdException w:name="index 5" w:semiHidden="1" w:unhideWhenUsed="1"/>
+    <w:lsdException w:name="index 6" w:semiHidden="1" w:unhideWhenUsed="1"/>
+    <w:lsdException w:name="index 7" w:semiHidden="1" w:unhideWhenUsed="1"/>
+    <w:lsdException w:name="index 8" w:semiHidden="1" w:unhideWhenUsed="1"/>
+    <w:lsdException w:name="index 9" w:semiHidden="1" w:unhideWhenUsed="1"/>
+    <w:lsdException w:name="toc 1" w:semiHidden="1" w:uiPriority="39" w:unhideWhenUsed="1"/>
+    <w:lsdException w:name="toc 2" w:semiHidden="1" w:uiPriority="39" w:unhideWhenUsed="1"/>
+    <w:lsdException w:name="toc 3" w:semiHidden="1" w:uiPriority="39" w:unhideWhenUsed="1"/>
+    <w:lsdException w:name="toc 4" w:semiHidden="1" w:uiPriority="39" w:unhideWhenUsed="1"/>
+    <w:lsdException w:name="toc 5" w:semiHidden="1" w:uiPriority="39" w:unhideWhenUsed="1"/>
+    <w:lsdException w:name="toc 6" w:semiHidden="1" w:uiPriority="39" w:unhideWhenUsed="1"/>
+    <w:lsdException w:name="toc 7" w:semiHidden="1" w:uiPriority="39" w:unhideWhenUsed="1"/>
+    <w:lsdException w:name="toc 8" w:semiHidden="1" w:uiPriority="39" w:unhideWhenUsed="1"/>
+    <w:lsdException w:name="toc 9" w:semiHidden="1" w:uiPriority="39" w:unhideWhenUsed="1"/>
+    <w:lsdException w:name="Normal Indent" w:semiHidden="1" w:unhideWhenUsed="1"/>
+    <w:lsdException w:name="footnote text" w:semiHidden="1" w:unhideWhenUsed="1"/>
+    <w:lsdException w:name="annotation text" w:semiHidden="1" w:unhideWhenUsed="1"/>
+    <w:lsdException w:name="header" w:semiHidden="1" w:unhideWhenUsed="1"/>
+    <w:lsdException w:name="footer" w:semiHidden="1" w:unhideWhenUsed="1"/>
+    <w:lsdException w:name="index heading" w:semiHidden="1" w:unhideWhenUsed="1"/>
+    <w:lsdException w:name="caption" w:semiHidden="1" w:uiPriority="35" w:unhideWhenUsed="1" w:qFormat="1"/>
+    <w:lsdException w:name="table of figures" w:semiHidden="1" w:unhideWhenUsed="1"/>
+    <w:lsdException w:name="envelope address" w:semiHidden="1" w:unhideWhenUsed="1"/>
+    <w:lsdException w:name="envelope return" w:semiHidden="1" w:unhideWhenUsed="1"/>
+    <w:lsdException w:name="footnote reference" w:semiHidden="1" w:unhideWhenUsed="1"/>
+    <w:lsdException w:name="annotation reference" w:semiHidden="1" w:unhideWhenUsed="1"/>
+    <w:lsdException w:name="line number" w:semiHidden="1" w:unhideWhenUsed="1"/>
+    <w:lsdException w:name="page number" w:semiHidden="1" w:unhideWhenUsed="1"/>
+    <w:lsdException w:name="endnote reference" w:semiHidden="1" w:unhideWhenUsed="1"/>
+    <w:lsdException w:name="endnote text" w:semiHidden="1" w:unhideWhenUsed="1"/>
+    <w:lsdException w:name="table of authorities" w:semiHidden="1" w:unhideWhenUsed="1"/>
+    <w:lsdException w:name="macro" w:semiHidden="1" w:unhideWhenUsed="1"/>
+    <w:lsdException w:name="toa heading" w:semiHidden="1" w:unhideWhenUsed="1"/>
+    <w:lsdException w:name="List" w:semiHidden="1" w:unhideWhenUsed="1"/>
+    <w:lsdException w:name="List Bullet" w:semiHidden="1" w:unhideWhenUsed="1"/>
+    <w:lsdException w:name="List Number" w:semiHidden="1" w:unhideWhenUsed="1"/>
+    <w:lsdException w:name="List 2" w:semiHidden="1" w:unhideWhenUsed="1"/>
+    <w:lsdException w:name="List 3" w:semiHidden="1" w:unhideWhenUsed="1"/>
+    <w:lsdException w:name="List 4" w:semiHidden="1" w:unhideWhenUsed="1"/>
+    <w:lsdException w:name="List 5" w:semiHidden="1" w:unhideWhenUsed="1"/>
+    <w:lsdException w:name="List Bullet 2" w:semiHidden="1" w:unhideWhenUsed="1"/>
+    <w:lsdException w:name="List Bullet 3" w:semiHidden="1" w:unhideWhenUsed="1"/>
+    <w:lsdException w:name="List Bullet 4" w:semiHidden="1" w:unhideWhenUsed="1"/>
+    <w:lsdException w:name="List Bullet 5" w:semiHidden="1" w:unhideWhenUsed="1"/>
+    <w:lsdException w:name="List Number 2" w:semiHidden="1" w:unhideWhenUsed="1"/>
+    <w:lsdException w:name="List Number 3" w:semiHidden="1" w:unhideWhenUsed="1"/>
+    <w:lsdException w:name="List Number 4" w:semiHidden="1" w:unhideWhenUsed="1"/>
+    <w:lsdException w:name="List Number 5" w:semiHidden="1" w:unhideWhenUsed="1"/>
+    <w:lsdException w:name="Title" w:uiPriority="10" w:qFormat="1"/>
+    <w:lsdException w:name="Closing" w:semiHidden="1" w:unhideWhenUsed="1"/>
+    <w:lsdException w:name="Signature" w:semiHidden="1" w:unhideWhenUsed="1"/>
+    <w:lsdException w:name="Default Paragraph Font" w:semiHidden="1" w:uiPriority="1" w:unhideWhenUsed="1"/>
+    <w:lsdException w:name="Body Text" w:semiHidden="1" w:unhideWhenUsed="1"/>
+    <w:lsdException w:name="Body Text Indent" w:semiHidden="1" w:unhideWhenUsed="1"/>
+    <w:lsdException w:name="List Continue" w:semiHidden="1" w:unhideWhenUsed="1"/>
+    <w:lsdException w:name="List Continue 2" w:semiHidden="1" w:unhideWhenUsed="1"/>
+    <w:lsdException w:name="List Continue 3" w:semiHidden="1" w:unhideWhenUsed="1"/>
+    <w:lsdException w:name="List Continue 4" w:semiHidden="1" w:unhideWhenUsed="1"/>
+    <w:lsdException w:name="List Continue 5" w:semiHidden="1" w:unhideWhenUsed="1"/>
+    <w:lsdException w:name="Message Header" w:semiHidden="1" w:unhideWhenUsed="1"/>
+    <w:lsdException w:name="Subtitle" w:uiPriority="11" w:qFormat="1"/>
+    <w:lsdException w:name="Salutation" w:semiHidden="1" w:unhideWhenUsed="1"/>
+    <w:lsdException w:name="Date" w:semiHidden="1" w:unhideWhenUsed="1"/>
+    <w:lsdException w:name="Body Text First Indent" w:semiHidden="1" w:unhideWhenUsed="1"/>
+    <w:lsdException w:name="Body Text First Indent 2" w:semiHidden="1" w:unhideWhenUsed="1"/>
+    <w:lsdException w:name="Note Heading" w:semiHidden="1" w:unhideWhenUsed="1"/>
+    <w:lsdException w:name="Body Text 2" w:semiHidden="1" w:unhideWhenUsed="1"/>
+    <w:lsdException w:name="Body Text 3" w:semiHidden="1" w:unhideWhenUsed="1"/>
+    <w:lsdException w:name="Body Text Indent 2" w:semiHidden="1" w:unhideWhenUsed="1"/>
+    <w:lsdException w:name="Body Text Indent 3" w:semiHidden="1" w:unhideWhenUsed="1"/>
+    <w:lsdException w:name="Block Text" w:semiHidden="1" w:unhideWhenUsed="1"/>
+    <w:lsdException w:name="Hyperlink" w:semiHidden="1" w:unhideWhenUsed="1"/>
+    <w:lsdException w:name="FollowedHyperlink" w:semiHidden="1" w:unhideWhenUsed="1"/>
+    <w:lsdException w:name="Strong" w:uiPriority="22" w:qFormat="1"/>
+    <w:lsdException w:name="Emphasis" w:uiPriority="20" w:qFormat="1"/>
+    <w:lsdException w:name="Document Map" w:semiHidden="1" w:unhideWhenUsed="1"/>
+    <w:lsdException w:name="Plain Text" w:semiHidden="1" w:unhideWhenUsed="1"/>
+    <w:lsdException w:name="E-mail Signature" w:semiHidden="1" w:unhideWhenUsed="1"/>
+    <w:lsdException w:name="HTML Top of Form" w:semiHidden="1" w:unhideWhenUsed="1"/>
+    <w:lsdException w:name="HTML Bottom of Form" w:semiHidden="1" w:unhideWhenUsed="1"/>
+    <w:lsdException w:name="Normal (Web)" w:semiHidden="1" w:unhideWhenUsed="1"/>
+    <w:lsdException w:name="HTML Acronym" w:semiHidden="1" w:unhideWhenUsed="1"/>
+    <w:lsdException w:name="HTML Address" w:semiHidden="1" w:unhideWhenUsed="1"/>
+    <w:lsdException w:name="HTML Cite" w:semiHidden="1" w:unhideWhenUsed="1"/>
+    <w:lsdException w:name="HTML Code" w:semiHidden="1" w:unhideWhenUsed="1"/>
+    <w:lsdException w:name="HTML Definition" w:semiHidden="1" w:unhideWhenUsed="1"/>
+    <w:lsdException w:name="HTML Keyboard" w:semiHidden="1" w:unhideWhenUsed="1"/>
+    <w:lsdException w:name="HTML Preformatted" w:semiHidden="1" w:unhideWhenUsed="1"/>
+    <w:lsdException w:name="HTML Sample" w:semiHidden="1" w:unhideWhenUsed="1"/>
+    <w:lsdException w:name="HTML Typewriter" w:semiHidden="1" w:unhideWhenUsed="1"/>
+    <w:lsdException w:name="HTML Variable" w:semiHidden="1" w:unhideWhenUsed="1"/>
+    <w:lsdException w:name="Normal Table" w:semiHidden="1" w:unhideWhenUsed="1"/>
+    <w:lsdException w:name="annotation subject" w:semiHidden="1" w:unhideWhenUsed="1"/>
+    <w:lsdException w:name="No List" w:semiHidden="1" w:unhideWhenUsed="1"/>
+    <w:lsdException w:name="Outline List 1" w:semiHidden="1" w:unhideWhenUsed="1"/>
+    <w:lsdException w:name="Outline List 2" w:semiHidden="1" w:unhideWhenUsed="1"/>
+    <w:lsdException w:name="Outline List 3" w:semiHidden="1" w:unhideWhenUsed="1"/>
+    <w:lsdException w:name="Table Simple 1" w:semiHidden="1" w:unhideWhenUsed="1"/>
+    <w:lsdException w:name="Table Simple 2" w:semiHidden="1" w:unhideWhenUsed="1"/>
+    <w:lsdException w:name="Table Simple 3" w:semiHidden="1" w:unhideWhenUsed="1"/>
+    <w:lsdException w:name="Table Classic 1" w:semiHidden="1" w:unhideWhenUsed="1"/>
+    <w:lsdException w:name="Table Classic 2" w:semiHidden="1" w:unhideWhenUsed="1"/>
+    <w:lsdException w:name="Table Classic 3" w:semiHidden="1" w:unhideWhenUsed="1"/>
+    <w:lsdException w:name="Table Classic 4" w:semiHidden="1" w:unhideWhenUsed="1"/>
+    <w:lsdException w:name="Table Colorful 1" w:semiHidden="1" w:unhideWhenUsed="1"/>
+    <w:lsdException w:name="Table Colorful 2" w:semiHidden="1" w:unhideWhenUsed="1"/>
+    <w:lsdException w:name="Table Colorful 3" w:semiHidden="1" w:unhideWhenUsed="1"/>
+    <w:lsdException w:name="Table Columns 1" w:semiHidden="1" w:unhideWhenUsed="1"/>
+    <w:lsdException w:name="Table Columns 2" w:semiHidden="1" w:unhideWhenUsed="1"/>
+    <w:lsdException w:name="Table Columns 3" w:semiHidden="1" w:unhideWhenUsed="1"/>
+    <w:lsdException w:name="Table Columns 4" w:semiHidden="1" w:unhideWhenUsed="1"/>
+    <w:lsdException w:name="Table Columns 5" w:semiHidden="1" w:unhideWhenUsed="1"/>
+    <w:lsdException w:name="Table Grid 1" w:semiHidden="1" w:unhideWhenUsed="1"/>
+    <w:lsdException w:name="Table Grid 2" w:semiHidden="1" w:unhideWhenUsed="1"/>
+    <w:lsdException w:name="Table Grid 3" w:semiHidden="1" w:unhideWhenUsed="1"/>
+    <w:lsdException w:name="Table Grid 4" w:semiHidden="1" w:unhideWhenUsed="1"/>
+    <w:lsdException w:name="Table Grid 5" w:semiHidden="1" w:unhideWhenUsed="1"/>
+    <w:lsdException w:name="Table Grid 6" w:semiHidden="1" w:unhideWhenUsed="1"/>
+    <w:lsdException w:name="Table Grid 7" w:semiHidden="1" w:unhideWhenUsed="1"/>
+    <w:lsdException w:name="Table Grid 8" w:semiHidden="1" w:unhideWhenUsed="1"/>
+    <w:lsdException w:name="Table List 1" w:semiHidden="1" w:unhideWhenUsed="1"/>
+    <w:lsdException w:name="Table List 2" w:semiHidden="1" w:unhideWhenUsed="1"/>
+    <w:lsdException w:name="Table List 3" w:semiHidden="1" w:unhideWhenUsed="1"/>
+    <w:lsdException w:name="Table List 4" w:semiHidden="1" w:unhideWhenUsed="1"/>
+    <w:lsdException w:name="Table List 5" w:semiHidden="1" w:unhideWhenUsed="1"/>
+    <w:lsdException w:name="Table List 6" w:semiHidden="1" w:unhideWhenUsed="1"/>
+    <w:lsdException w:name="Table List 7" w:semiHidden="1" w:unhideWhenUsed="1"/>
+    <w:lsdException w:name="Table List 8" w:semiHidden="1" w:unhideWhenUsed="1"/>
+    <w:lsdException w:name="Table 3D effects 1" w:semiHidden="1" w:unhideWhenUsed="1"/>
+    <w:lsdException w:name="Table 3D effects 2" w:semiHidden="1" w:unhideWhenUsed="1"/>
+    <w:lsdException w:name="Table 3D effects 3" w:semiHidden="1" w:unhideWhenUsed="1"/>
+    <w:lsdException w:name="Table Contemporary" w:semiHidden="1" w:unhideWhenUsed="1"/>
+    <w:lsdException w:name="Table Elegant" w:semiHidden="1" w:unhideWhenUsed="1"/>
+    <w:lsdException w:name="Table Professional" w:semiHidden="1" w:unhideWhenUsed="1"/>
+    <w:lsdException w:name="Table Subtle 1" w:semiHidden="1" w:unhideWhenUsed="1"/>
+    <w:lsdException w:name="Table Subtle 2" w:semiHidden="1" w:unhideWhenUsed="1"/>
+    <w:lsdException w:name="Table Web 1" w:semiHidden="1" w:unhideWhenUsed="1"/>
+    <w:lsdException w:name="Table Web 2" w:semiHidden="1" w:unhideWhenUsed="1"/>
+    <w:lsdException w:name="Table Web 3" w:semiHidden="1" w:unhideWhenUsed="1"/>
+    <w:lsdException w:name="Balloon Text" w:semiHidden="1" w:unhideWhenUsed="1"/>
+    <w:lsdException w:name="Table Grid" w:uiPriority="59"/>
+    <w:lsdException w:name="Table Theme" w:semiHidden="1" w:unhideWhenUsed="1"/>
+    <w:lsdException w:name="Note Level 1" w:semiHidden="1" w:unhideWhenUsed="1"/>
+    <w:lsdException w:name="Note Level 2" w:semiHidden="1" w:unhideWhenUsed="1"/>
+    <w:lsdException w:name="Note Level 3" w:semiHidden="1" w:unhideWhenUsed="1"/>
+    <w:lsdException w:name="Note Level 4" w:semiHidden="1" w:unhideWhenUsed="1"/>
+    <w:lsdException w:name="Note Level 5" w:semiHidden="1" w:unhideWhenUsed="1"/>
+    <w:lsdException w:name="Note Level 6" w:semiHidden="1" w:unhideWhenUsed="1"/>
+    <w:lsdException w:name="Note Level 7" w:semiHidden="1" w:unhideWhenUsed="1"/>
+    <w:lsdException w:name="Note Level 8" w:semiHidden="1" w:unhideWhenUsed="1"/>
+    <w:lsdException w:name="Note Level 9" w:semiHidden="1" w:unhideWhenUsed="1"/>
+    <w:lsdException w:name="Placeholder Text" w:semiHidden="1"/>
+    <w:lsdException w:name="No Spacing" w:uiPriority="1" w:qFormat="1"/>
+    <w:lsdException w:name="Light Shading" w:uiPriority="60"/>
+    <w:lsdException w:name="Light List" w:uiPriority="61"/>
+    <w:lsdException w:name="Light Grid" w:uiPriority="62"/>
+    <w:lsdException w:name="Medium Shading 1" w:uiPriority="63"/>
+    <w:lsdException w:name="Medium Shading 2" w:uiPriority="64"/>
+    <w:lsdException w:name="Medium List 1" w:uiPriority="65"/>
+    <w:lsdException w:name="Medium List 2" w:uiPriority="66"/>
+    <w:lsdException w:name="Medium Grid 1" w:uiPriority="67"/>
+    <w:lsdException w:name="Medium Grid 2" w:uiPriority="68"/>
+    <w:lsdException w:name="Medium Grid 3" w:uiPriority="69"/>
+    <w:lsdException w:name="Dark List" w:uiPriority="70"/>
+    <w:lsdException w:name="Colorful Shading" w:uiPriority="71"/>
+    <w:lsdException w:name="Colorful List" w:uiPriority="72"/>
+    <w:lsdException w:name="Colorful Grid" w:uiPriority="73"/>
+    <w:lsdException w:name="Light Shading Accent 1" w:uiPriority="60"/>
+    <w:lsdException w:name="Light List Accent 1" w:uiPriority="61"/>
+    <w:lsdException w:name="Light Grid Accent 1" w:uiPriority="62"/>
+    <w:lsdException w:name="Medium Shading 1 Accent 1" w:uiPriority="63"/>
+    <w:lsdException w:name="Medium Shading 2 Accent 1" w:uiPriority="64"/>
+    <w:lsdException w:name="Medium List 1 Accent 1" w:uiPriority="65"/>
+    <w:lsdException w:name="Revision" w:semiHidden="1"/>
+    <w:lsdException w:name="List Paragraph" w:uiPriority="34" w:qFormat="1"/>
+    <w:lsdException w:name="Quote" w:uiPriority="29" w:qFormat="1"/>
+    <w:lsdException w:name="Intense Quote" w:uiPriority="30" w:qFormat="1"/>
+    <w:lsdException w:name="Medium List 2 Accent 1" w:uiPriority="66"/>
+    <w:lsdException w:name="Medium Grid 1 Accent 1" w:uiPriority="67"/>
+    <w:lsdException w:name="Medium Grid 2 Accent 1" w:uiPriority="68"/>
+    <w:lsdException w:name="Medium Grid 3 Accent 1" w:uiPriority="69"/>
+    <w:lsdException w:name="Dark List Accent 1" w:uiPriority="70"/>
+    <w:lsdException w:name="Colorful Shading Accent 1" w:uiPriority="71"/>
+    <w:lsdException w:name="Colorful List Accent 1" w:uiPriority="72"/>
+    <w:lsdException w:name="Colorful Grid Accent 1" w:uiPriority="73"/>
+    <w:lsdException w:name="Light Shading Accent 2" w:uiPriority="60"/>
+    <w:lsdException w:name="Light List Accent 2" w:uiPriority="61"/>
+    <w:lsdException w:name="Light Grid Accent 2" w:uiPriority="62"/>
+    <w:lsdException w:name="Medium Shading 1 Accent 2" w:uiPriority="63"/>
+    <w:lsdException w:name="Medium Shading 2 Accent 2" w:uiPriority="64"/>
+    <w:lsdException w:name="Medium List 1 Accent 2" w:uiPriority="65"/>
+    <w:lsdException w:name="Medium List 2 Accent 2" w:uiPriority="66"/>
+    <w:lsdException w:name="Medium Grid 1 Accent 2" w:uiPriority="67"/>
+    <w:lsdException w:name="Medium Grid 2 Accent 2" w:uiPriority="68"/>
+    <w:lsdException w:name="Medium Grid 3 Accent 2" w:uiPriority="69"/>
+    <w:lsdException w:name="Dark List Accent 2" w:uiPriority="70"/>
+    <w:lsdException w:name="Colorful Shading Accent 2" w:uiPriority="71"/>
+    <w:lsdException w:name="Colorful List Accent 2" w:uiPriority="72"/>
+    <w:lsdException w:name="Colorful Grid Accent 2" w:uiPriority="73"/>
+    <w:lsdException w:name="Light Shading Accent 3" w:uiPriority="60"/>
+    <w:lsdException w:name="Light List Accent 3" w:uiPriority="61"/>
+    <w:lsdException w:name="Light Grid Accent 3" w:uiPriority="62"/>
+    <w:lsdException w:name="Medium Shading 1 Accent 3" w:uiPriority="63"/>
+    <w:lsdException w:name="Medium Shading 2 Accent 3" w:uiPriority="64"/>
+    <w:lsdException w:name="Medium List 1 Accent 3" w:uiPriority="65"/>
+    <w:lsdException w:name="Medium List 2 Accent 3" w:uiPriority="66"/>
+    <w:lsdException w:name="Medium Grid 1 Accent 3" w:uiPriority="67"/>
+    <w:lsdException w:name="Medium Grid 2 Accent 3" w:uiPriority="68"/>
+    <w:lsdException w:name="Medium Grid 3 Accent 3" w:uiPriority="69"/>
+    <w:lsdException w:name="Dark List Accent 3" w:uiPriority="70"/>
+    <w:lsdException w:name="Colorful Shading Accent 3" w:uiPriority="71"/>
+    <w:lsdException w:name="Colorful List Accent 3" w:uiPriority="72"/>
+    <w:lsdException w:name="Colorful Grid Accent 3" w:uiPriority="73"/>
+    <w:lsdException w:name="Light Shading Accent 4" w:uiPriority="60"/>
+    <w:lsdException w:name="Light List Accent 4" w:uiPriority="61"/>
+    <w:lsdException w:name="Light Grid Accent 4" w:uiPriority="62"/>
+    <w:lsdException w:name="Medium Shading 1 Accent 4" w:uiPriority="63"/>
+    <w:lsdException w:name="Medium Shading 2 Accent 4" w:uiPriority="64"/>
+    <w:lsdException w:name="Medium List 1 Accent 4" w:uiPriority="65"/>
+    <w:lsdException w:name="Medium List 2 Accent 4" w:uiPriority="66"/>
+    <w:lsdException w:name="Medium Grid 1 Accent 4" w:uiPriority="67"/>
+    <w:lsdException w:name="Medium Grid 2 Accent 4" w:uiPriority="68"/>
+    <w:lsdException w:name="Medium Grid 3 Accent 4" w:uiPriority="69"/>
+    <w:lsdException w:name="Dark List Accent 4" w:uiPriority="70"/>
+    <w:lsdException w:name="Colorful Shading Accent 4" w:uiPriority="71"/>
+    <w:lsdException w:name="Colorful List Accent 4" w:uiPriority="72"/>
+    <w:lsdException w:name="Colorful Grid Accent 4" w:uiPriority="73"/>
+    <w:lsdException w:name="Light Shading Accent 5" w:uiPriority="60"/>
+    <w:lsdException w:name="Light List Accent 5" w:uiPriority="61"/>
+    <w:lsdException w:name="Light Grid Accent 5" w:uiPriority="62"/>
+    <w:lsdException w:name="Medium Shading 1 Accent 5" w:uiPriority="63"/>
+    <w:lsdException w:name="Medium Shading 2 Accent 5" w:uiPriority="64"/>
+    <w:lsdException w:name="Medium List 1 Accent 5" w:uiPriority="65"/>
+    <w:lsdException w:name="Medium List 2 Accent 5" w:uiPriority="66"/>
+    <w:lsdException w:name="Medium Grid 1 Accent 5" w:uiPriority="67"/>
+    <w:lsdException w:name="Medium Grid 2 Accent 5" w:uiPriority="68"/>
+    <w:lsdException w:name="Medium Grid 3 Accent 5" w:uiPriority="69"/>
+    <w:lsdException w:name="Dark List Accent 5" w:uiPriority="70"/>
+    <w:lsdException w:name="Colorful Shading Accent 5" w:uiPriority="71"/>
+    <w:lsdException w:name="Colorful List Accent 5" w:uiPriority="72"/>
+    <w:lsdException w:name="Colorful Grid Accent 5" w:uiPriority="73"/>
+    <w:lsdException w:name="Light Shading Accent 6" w:uiPriority="60"/>
+    <w:lsdException w:name="Light List Accent 6" w:uiPriority="61"/>
+    <w:lsdException w:name="Light Grid Accent 6" w:uiPriority="62"/>
+    <w:lsdException w:name="Medium Shading 1 Accent 6" w:uiPriority="63"/>
+    <w:lsdException w:name="Medium Shading 2 Accent 6" w:uiPriority="64"/>
+    <w:lsdException w:name="Medium List 1 Accent 6" w:uiPriority="65"/>
+    <w:lsdException w:name="Medium List 2 Accent 6" w:uiPriority="66"/>
+    <w:lsdException w:name="Medium Grid 1 Accent 6" w:uiPriority="67"/>
+    <w:lsdException w:name="Medium Grid 2 Accent 6" w:uiPriority="68"/>
+    <w:lsdException w:name="Medium Grid 3 Accent 6" w:uiPriority="69"/>
+    <w:lsdException w:name="Dark List Accent 6" w:uiPriority="70"/>
+    <w:lsdException w:name="Colorful Shading Accent 6" w:uiPriority="71"/>
+    <w:lsdException w:name="Colorful List Accent 6" w:uiPriority="72"/>
+    <w:lsdException w:name="Colorful Grid Accent 6" w:uiPriority="73"/>
+    <w:lsdException w:name="Subtle Emphasis" w:uiPriority="19" w:qFormat="1"/>
+    <w:lsdException w:name="Intense Emphasis" w:uiPriority="21" w:qFormat="1"/>
+    <w:lsdException w:name="Subtle Reference" w:uiPriority="31" w:qFormat="1"/>
+    <w:lsdException w:name="Intense Reference" w:uiPriority="32" w:qFormat="1"/>
+    <w:lsdException w:name="Book Title" w:uiPriority="33" w:qFormat="1"/>
+    <w:lsdException w:name="Bibliography" w:semiHidden="1" w:uiPriority="37" w:unhideWhenUsed="1"/>
+    <w:lsdException w:name="TOC Heading" w:semiHidden="1" w:uiPriority="39" w:unhideWhenUsed="1" w:qFormat="1"/>
+    <w:lsdException w:name="Plain Table 1" w:uiPriority="41"/>
+    <w:lsdException w:name="Plain Table 2" w:uiPriority="42"/>
+    <w:lsdException w:name="Plain Table 3" w:uiPriority="43"/>
+    <w:lsdException w:name="Plain Table 4" w:uiPriority="44"/>
+    <w:lsdException w:name="Plain Table 5" w:uiPriority="45"/>
+    <w:lsdException w:name="Grid Table Light" w:uiPriority="40"/>
+    <w:lsdException w:name="Grid Table 1 Light" w:uiPriority="46"/>
+    <w:lsdException w:name="Grid Table 2" w:uiPriority="47"/>
+    <w:lsdException w:name="Grid Table 3" w:uiPriority="48"/>
+    <w:lsdException w:name="Grid Table 4" w:uiPriority="49"/>
+    <w:lsdException w:name="Grid Table 5 Dark" w:uiPriority="50"/>
+    <w:lsdException w:name="Grid Table 6 Colorful" w:uiPriority="51"/>
+    <w:lsdException w:name="Grid Table 7 Colorful" w:uiPriority="52"/>
+    <w:lsdException w:name="Grid Table 1 Light Accent 1" w:uiPriority="46"/>
+    <w:lsdException w:name="Grid Table 2 Accent 1" w:uiPriority="47"/>
+    <w:lsdException w:name="Grid Table 3 Accent 1" w:uiPriority="48"/>
+    <w:lsdException w:name="Grid Table 4 Accent 1" w:uiPriority="49"/>
+    <w:lsdException w:name="Grid Table 5 Dark Accent 1" w:uiPriority="50"/>
+    <w:lsdException w:name="Grid Table 6 Colorful Accent 1" w:uiPriority="51"/>
+    <w:lsdException w:name="Grid Table 7 Colorful Accent 1" w:uiPriority="52"/>
+    <w:lsdException w:name="Grid Table 1 Light Accent 2" w:uiPriority="46"/>
+    <w:lsdException w:name="Grid Table 2 Accent 2" w:uiPriority="47"/>
+    <w:lsdException w:name="Grid Table 3 Accent 2" w:uiPriority="48"/>
+    <w:lsdException w:name="Grid Table 4 Accent 2" w:uiPriority="49"/>
+    <w:lsdException w:name="Grid Table 5 Dark Accent 2" w:uiPriority="50"/>
+    <w:lsdException w:name="Grid Table 6 Colorful Accent 2" w:uiPriority="51"/>
+    <w:lsdException w:name="Grid Table 7 Colorful Accent 2" w:uiPriority="52"/>
+    <w:lsdException w:name="Grid Table 1 Light Accent 3" w:uiPriority="46"/>
+    <w:lsdException w:name="Grid Table 2 Accent 3" w:uiPriority="47"/>
+    <w:lsdException w:name="Grid Table 3 Accent 3" w:uiPriority="48"/>
+    <w:lsdException w:name="Grid Table 4 Accent 3" w:uiPriority="49"/>
+    <w:lsdException w:name="Grid Table 5 Dark Accent 3" w:uiPriority="50"/>
+    <w:lsdException w:name="Grid Table 6 Colorful Accent 3" w:uiPriority="51"/>
+    <w:lsdException w:name="Grid Table 7 Colorful Accent 3" w:uiPriority="52"/>
+    <w:lsdException w:name="Grid Table 1 Light Accent 4" w:uiPriority="46"/>
+    <w:lsdException w:name="Grid Table 2 Accent 4" w:uiPriority="47"/>
+    <w:lsdException w:name="Grid Table 3 Accent 4" w:uiPriority="48"/>
+    <w:lsdException w:name="Grid Table 4 Accent 4" w:uiPriority="49"/>
+    <w:lsdException w:name="Grid Table 5 Dark Accent 4" w:uiPriority="50"/>
+    <w:lsdException w:name="Grid Table 6 Colorful Accent 4" w:uiPriority="51"/>
+    <w:lsdException w:name="Grid Table 7 Colorful Accent 4" w:uiPriority="52"/>
+    <w:lsdException w:name="Grid Table 1 Light Accent 5" w:uiPriority="46"/>
+    <w:lsdException w:name="Grid Table 2 Accent 5" w:uiPriority="47"/>
+    <w:lsdException w:name="Grid Table 3 Accent 5" w:uiPriority="48"/>
+    <w:lsdException w:name="Grid Table 4 Accent 5" w:uiPriority="49"/>
+    <w:lsdException w:name="Grid Table 5 Dark Accent 5" w:uiPriority="50"/>
+    <w:lsdException w:name="Grid Table 6 Colorful Accent 5" w:uiPriority="51"/>
+    <w:lsdException w:name="Grid Table 7 Colorful Accent 5" w:uiPriority="52"/>
+    <w:lsdException w:name="Grid Table 1 Light Accent 6" w:uiPriority="46"/>
+    <w:lsdException w:name="Grid Table 2 Accent 6" w:uiPriority="47"/>
+    <w:lsdException w:name="Grid Table 3 Accent 6" w:uiPriority="48"/>
+    <w:lsdException w:name="Grid Table 4 Accent 6" w:uiPriority="49"/>
+    <w:lsdException w:name="Grid Table 5 Dark Accent 6" w:uiPriority="50"/>
+    <w:lsdException w:name="Grid Table 6 Colorful Accent 6" w:uiPriority="51"/>
+    <w:lsdException w:name="Grid Table 7 Colorful Accent 6" w:uiPriority="52"/>
+    <w:lsdException w:name="List Table 1 Light" w:uiPriority="46"/>
+    <w:lsdException w:name="List Table 2" w:uiPriority="47"/>
+    <w:lsdException w:name="List Table 3" w:uiPriority="48"/>
+    <w:lsdException w:name="List Table 4" w:uiPriority="49"/>
+    <w:lsdException w:name="List Table 5 Dark" w:uiPriority="50"/>
+    <w:lsdException w:name="List Table 6 Colorful" w:uiPriority="51"/>
+    <w:lsdException w:name="List Table 7 Colorful" w:uiPriority="52"/>
+    <w:lsdException w:name="List Table 1 Light Accent 1" w:uiPriority="46"/>
+    <w:lsdException w:name="List Table 2 Accent 1" w:uiPriority="47"/>
+    <w:lsdException w:name="List Table 3 Accent 1" w:uiPriority="48"/>
+    <w:lsdException w:name="List Table 4 Accent 1" w:uiPriority="49"/>
+    <w:lsdException w:name="List Table 5 Dark Accent 1" w:uiPriority="50"/>
+    <w:lsdException w:name="List Table 6 Colorful Accent 1" w:uiPriority="51"/>
+    <w:lsdException w:name="List Table 7 Colorful Accent 1" w:uiPriority="52"/>
+    <w:lsdException w:name="List Table 1 Light Accent 2" w:uiPriority="46"/>
+    <w:lsdException w:name="List Table 2 Accent 2" w:uiPriority="47"/>
+    <w:lsdException w:name="List Table 3 Accent 2" w:uiPriority="48"/>
+    <w:lsdException w:name="List Table 4 Accent 2" w:uiPriority="49"/>
+    <w:lsdException w:name="List Table 5 Dark Accent 2" w:uiPriority="50"/>
+    <w:lsdException w:name="List Table 6 Colorful Accent 2" w:uiPriority="51"/>
+    <w:lsdException w:name="List Table 7 Colorful Accent 2" w:uiPriority="52"/>
+    <w:lsdException w:name="List Table 1 Light Accent 3" w:uiPriority="46"/>
+    <w:lsdException w:name="List Table 2 Accent 3" w:uiPriority="47"/>
+    <w:lsdException w:name="List Table 3 Accent 3" w:uiPriority="48"/>
+    <w:lsdException w:name="List Table 4 Accent 3" w:uiPriority="49"/>
+    <w:lsdException w:name="List Table 5 Dark Accent 3" w:uiPriority="50"/>
+    <w:lsdException w:name="List Table 6 Colorful Accent 3" w:uiPriority="51"/>
+    <w:lsdException w:name="List Table 7 Colorful Accent 3" w:uiPriority="52"/>
+    <w:lsdException w:name="List Table 1 Light Accent 4" w:uiPriority="46"/>
+    <w:lsdException w:name="List Table 2 Accent 4" w:uiPriority="47"/>
+    <w:lsdException w:name="List Table 3 Accent 4" w:uiPriority="48"/>
+    <w:lsdException w:name="List Table 4 Accent 4" w:uiPriority="49"/>
+    <w:lsdException w:name="List Table 5 Dark Accent 4" w:uiPriority="50"/>
+    <w:lsdException w:name="List Table 6 Colorful Accent 4" w:uiPriority="51"/>
+    <w:lsdException w:name="List Table 7 Colorful Accent 4" w:uiPriority="52"/>
+    <w:lsdException w:name="List Table 1 Light Accent 5" w:uiPriority="46"/>
+    <w:lsdException w:name="List Table 2 Accent 5" w:uiPriority="47"/>
+    <w:lsdException w:name="List Table 3 Accent 5" w:uiPriority="48"/>
+    <w:lsdException w:name="List Table 4 Accent 5" w:uiPriority="49"/>
+    <w:lsdException w:name="List Table 5 Dark Accent 5" w:uiPriority="50"/>
+    <w:lsdException w:name="List Table 6 Colorful Accent 5" w:uiPriority="51"/>
+    <w:lsdException w:name="List Table 7 Colorful Accent 5" w:uiPriority="52"/>
+    <w:lsdException w:name="List Table 1 Light Accent 6" w:uiPriority="46"/>
+    <w:lsdException w:name="List Table 2 Accent 6" w:uiPriority="47"/>
+    <w:lsdException w:name="List Table 3 Accent 6" w:uiPriority="48"/>
+    <w:lsdException w:name="List Table 4 Accent 6" w:uiPriority="49"/>
+    <w:lsdException w:name="List Table 5 Dark Accent 6" w:uiPriority="50"/>
+    <w:lsdException w:name="List Table 6 Colorful Accent 6" w:uiPriority="51"/>
+    <w:lsdException w:name="List Table 7 Colorful Accent 6" w:uiPriority="52"/>
+    <w:lsdException w:name="Mention" w:semiHidden="1" w:unhideWhenUsed="1"/>
+    <w:lsdException w:name="Smart Hyperlink" w:semiHidden="1" w:unhideWhenUsed="1"/>
   </w:latentStyles>
   <w:style w:type="paragraph" w:default="1" w:styleId="Normal">
     <w:name w:val="Normal"/>
     <w:qFormat/>
   </w:style>
-  <w:style w:type="character" w:default="1" w:styleId="DefaultParagraphFont">
+  <w:style w:type="character" w:default="1" w:styleId="Fuentedeprrafopredeter">
     <w:name w:val="Default Paragraph Font"/>
     <w:uiPriority w:val="1"/>
     <w:unhideWhenUsed/>
   </w:style>
-  <w:style w:type="table" w:default="1" w:styleId="TableNormal">
+  <w:style w:type="table" w:default="1" w:styleId="Tablanormal">
     <w:name w:val="Normal Table"/>
     <w:uiPriority w:val="99"/>
     <w:semiHidden/>
@@ -1569,7 +2587,7 @@
       </w:tblCellMar>
     </w:tblPr>
   </w:style>
-  <w:style w:type="numbering" w:default="1" w:styleId="NoList">
+  <w:style w:type="numbering" w:default="1" w:styleId="Sinlista">
     <w:name w:val="No List"/>
     <w:uiPriority w:val="99"/>
     <w:semiHidden/>
@@ -1594,10 +2612,10 @@
       <w:lang w:val="en-IN" w:bidi="hi-IN"/>
     </w:rPr>
   </w:style>
-  <w:style w:type="paragraph" w:styleId="BalloonText">
+  <w:style w:type="paragraph" w:styleId="Textodeglobo">
     <w:name w:val="Balloon Text"/>
     <w:basedOn w:val="Normal"/>
-    <w:link w:val="BalloonTextChar"/>
+    <w:link w:val="TextodegloboCar"/>
     <w:uiPriority w:val="99"/>
     <w:semiHidden/>
     <w:unhideWhenUsed/>
@@ -1611,248 +2629,10 @@
       <w:szCs w:val="16"/>
     </w:rPr>
   </w:style>
-  <w:style w:type="character" w:customStyle="1" w:styleId="BalloonTextChar">
-    <w:name w:val="Balloon Text Char"/>
-    <w:basedOn w:val="DefaultParagraphFont"/>
-    <w:link w:val="BalloonText"/>
-    <w:uiPriority w:val="99"/>
-    <w:semiHidden/>
-    <w:rsid w:val="005A11B2"/>
-    <w:rPr>
-      <w:rFonts w:ascii="Tahoma" w:hAnsi="Tahoma" w:cs="Tahoma"/>
-      <w:sz w:val="16"/>
-      <w:szCs w:val="16"/>
-    </w:rPr>
-  </w:style>
-</w:styles>
-</file>
-
-<file path=word/stylesWithEffects.xml><?xml version="1.0" encoding="utf-8"?>
-<w:styles xmlns:wpc="http://schemas.microsoft.com/office/word/2010/wordprocessingCanvas" xmlns:mc="http://schemas.openxmlformats.org/markup-compatibility/2006" xmlns:o="urn:schemas-microsoft-com:office:office" xmlns:r="http://schemas.openxmlformats.org/officeDocument/2006/relationships" xmlns:m="http://schemas.openxmlformats.org/officeDocument/2006/math" xmlns:v="urn:schemas-microsoft-com:vml" xmlns:wp14="http://schemas.microsoft.com/office/word/2010/wordprocessingDrawing" xmlns:wp="http://schemas.openxmlformats.org/drawingml/2006/wordprocessingDrawing" xmlns:w10="urn:schemas-microsoft-com:office:word" xmlns:w="http://schemas.openxmlformats.org/wordprocessingml/2006/main" xmlns:w14="http://schemas.microsoft.com/office/word/2010/wordml" xmlns:wpg="http://schemas.microsoft.com/office/word/2010/wordprocessingGroup" xmlns:wpi="http://schemas.microsoft.com/office/word/2010/wordprocessingInk" xmlns:wne="http://schemas.microsoft.com/office/word/2006/wordml" xmlns:wps="http://schemas.microsoft.com/office/word/2010/wordprocessingShape" mc:Ignorable="w14 wp14">
-  <w:docDefaults>
-    <w:rPrDefault>
-      <w:rPr>
-        <w:rFonts w:asciiTheme="minorHAnsi" w:eastAsiaTheme="minorEastAsia" w:hAnsiTheme="minorHAnsi" w:cstheme="minorBidi"/>
-        <w:sz w:val="22"/>
-        <w:szCs w:val="22"/>
-        <w:lang w:val="en-GB" w:eastAsia="zh-CN" w:bidi="ar-SA"/>
-      </w:rPr>
-    </w:rPrDefault>
-    <w:pPrDefault>
-      <w:pPr>
-        <w:spacing w:after="200" w:line="276" w:lineRule="auto"/>
-      </w:pPr>
-    </w:pPrDefault>
-  </w:docDefaults>
-  <w:latentStyles w:defLockedState="0" w:defUIPriority="99" w:defSemiHidden="1" w:defUnhideWhenUsed="1" w:defQFormat="0" w:count="267">
-    <w:lsdException w:name="Normal" w:semiHidden="0" w:uiPriority="0" w:unhideWhenUsed="0" w:qFormat="1"/>
-    <w:lsdException w:name="heading 1" w:semiHidden="0" w:uiPriority="9" w:unhideWhenUsed="0" w:qFormat="1"/>
-    <w:lsdException w:name="heading 2" w:uiPriority="9" w:qFormat="1"/>
-    <w:lsdException w:name="heading 3" w:uiPriority="9" w:qFormat="1"/>
-    <w:lsdException w:name="heading 4" w:uiPriority="9" w:qFormat="1"/>
-    <w:lsdException w:name="heading 5" w:uiPriority="9" w:qFormat="1"/>
-    <w:lsdException w:name="heading 6" w:uiPriority="9" w:qFormat="1"/>
-    <w:lsdException w:name="heading 7" w:uiPriority="9" w:qFormat="1"/>
-    <w:lsdException w:name="heading 8" w:uiPriority="9" w:qFormat="1"/>
-    <w:lsdException w:name="heading 9" w:uiPriority="9" w:qFormat="1"/>
-    <w:lsdException w:name="toc 1" w:uiPriority="39"/>
-    <w:lsdException w:name="toc 2" w:uiPriority="39"/>
-    <w:lsdException w:name="toc 3" w:uiPriority="39"/>
-    <w:lsdException w:name="toc 4" w:uiPriority="39"/>
-    <w:lsdException w:name="toc 5" w:uiPriority="39"/>
-    <w:lsdException w:name="toc 6" w:uiPriority="39"/>
-    <w:lsdException w:name="toc 7" w:uiPriority="39"/>
-    <w:lsdException w:name="toc 8" w:uiPriority="39"/>
-    <w:lsdException w:name="toc 9" w:uiPriority="39"/>
-    <w:lsdException w:name="caption" w:uiPriority="35" w:qFormat="1"/>
-    <w:lsdException w:name="Title" w:semiHidden="0" w:uiPriority="10" w:unhideWhenUsed="0" w:qFormat="1"/>
-    <w:lsdException w:name="Default Paragraph Font" w:uiPriority="1"/>
-    <w:lsdException w:name="Subtitle" w:semiHidden="0" w:uiPriority="11" w:unhideWhenUsed="0" w:qFormat="1"/>
-    <w:lsdException w:name="Strong" w:semiHidden="0" w:uiPriority="22" w:unhideWhenUsed="0" w:qFormat="1"/>
-    <w:lsdException w:name="Emphasis" w:semiHidden="0" w:uiPriority="20" w:unhideWhenUsed="0" w:qFormat="1"/>
-    <w:lsdException w:name="Table Grid" w:semiHidden="0" w:uiPriority="59" w:unhideWhenUsed="0"/>
-    <w:lsdException w:name="Placeholder Text" w:unhideWhenUsed="0"/>
-    <w:lsdException w:name="No Spacing" w:semiHidden="0" w:uiPriority="1" w:unhideWhenUsed="0" w:qFormat="1"/>
-    <w:lsdException w:name="Light Shading" w:semiHidden="0" w:uiPriority="60" w:unhideWhenUsed="0"/>
-    <w:lsdException w:name="Light List" w:semiHidden="0" w:uiPriority="61" w:unhideWhenUsed="0"/>
-    <w:lsdException w:name="Light Grid" w:semiHidden="0" w:uiPriority="62" w:unhideWhenUsed="0"/>
-    <w:lsdException w:name="Medium Shading 1" w:semiHidden="0" w:uiPriority="63" w:unhideWhenUsed="0"/>
-    <w:lsdException w:name="Medium Shading 2" w:semiHidden="0" w:uiPriority="64" w:unhideWhenUsed="0"/>
-    <w:lsdException w:name="Medium List 1" w:semiHidden="0" w:uiPriority="65" w:unhideWhenUsed="0"/>
-    <w:lsdException w:name="Medium List 2" w:semiHidden="0" w:uiPriority="66" w:unhideWhenUsed="0"/>
-    <w:lsdException w:name="Medium Grid 1" w:semiHidden="0" w:uiPriority="67" w:unhideWhenUsed="0"/>
-    <w:lsdException w:name="Medium Grid 2" w:semiHidden="0" w:uiPriority="68" w:unhideWhenUsed="0"/>
-    <w:lsdException w:name="Medium Grid 3" w:semiHidden="0" w:uiPriority="69" w:unhideWhenUsed="0"/>
-    <w:lsdException w:name="Dark List" w:semiHidden="0" w:uiPriority="70" w:unhideWhenUsed="0"/>
-    <w:lsdException w:name="Colorful Shading" w:semiHidden="0" w:uiPriority="71" w:unhideWhenUsed="0"/>
-    <w:lsdException w:name="Colorful List" w:semiHidden="0" w:uiPriority="72" w:unhideWhenUsed="0"/>
-    <w:lsdException w:name="Colorful Grid" w:semiHidden="0" w:uiPriority="73" w:unhideWhenUsed="0"/>
-    <w:lsdException w:name="Light Shading Accent 1" w:semiHidden="0" w:uiPriority="60" w:unhideWhenUsed="0"/>
-    <w:lsdException w:name="Light List Accent 1" w:semiHidden="0" w:uiPriority="61" w:unhideWhenUsed="0"/>
-    <w:lsdException w:name="Light Grid Accent 1" w:semiHidden="0" w:uiPriority="62" w:unhideWhenUsed="0"/>
-    <w:lsdException w:name="Medium Shading 1 Accent 1" w:semiHidden="0" w:uiPriority="63" w:unhideWhenUsed="0"/>
-    <w:lsdException w:name="Medium Shading 2 Accent 1" w:semiHidden="0" w:uiPriority="64" w:unhideWhenUsed="0"/>
-    <w:lsdException w:name="Medium List 1 Accent 1" w:semiHidden="0" w:uiPriority="65" w:unhideWhenUsed="0"/>
-    <w:lsdException w:name="Revision" w:unhideWhenUsed="0"/>
-    <w:lsdException w:name="List Paragraph" w:semiHidden="0" w:uiPriority="34" w:unhideWhenUsed="0" w:qFormat="1"/>
-    <w:lsdException w:name="Quote" w:semiHidden="0" w:uiPriority="29" w:unhideWhenUsed="0" w:qFormat="1"/>
-    <w:lsdException w:name="Intense Quote" w:semiHidden="0" w:uiPriority="30" w:unhideWhenUsed="0" w:qFormat="1"/>
-    <w:lsdException w:name="Medium List 2 Accent 1" w:semiHidden="0" w:uiPriority="66" w:unhideWhenUsed="0"/>
-    <w:lsdException w:name="Medium Grid 1 Accent 1" w:semiHidden="0" w:uiPriority="67" w:unhideWhenUsed="0"/>
-    <w:lsdException w:name="Medium Grid 2 Accent 1" w:semiHidden="0" w:uiPriority="68" w:unhideWhenUsed="0"/>
-    <w:lsdException w:name="Medium Grid 3 Accent 1" w:semiHidden="0" w:uiPriority="69" w:unhideWhenUsed="0"/>
-    <w:lsdException w:name="Dark List Accent 1" w:semiHidden="0" w:uiPriority="70" w:unhideWhenUsed="0"/>
-    <w:lsdException w:name="Colorful Shading Accent 1" w:semiHidden="0" w:uiPriority="71" w:unhideWhenUsed="0"/>
-    <w:lsdException w:name="Colorful List Accent 1" w:semiHidden="0" w:uiPriority="72" w:unhideWhenUsed="0"/>
-    <w:lsdException w:name="Colorful Grid Accent 1" w:semiHidden="0" w:uiPriority="73" w:unhideWhenUsed="0"/>
-    <w:lsdException w:name="Light Shading Accent 2" w:semiHidden="0" w:uiPriority="60" w:unhideWhenUsed="0"/>
-    <w:lsdException w:name="Light List Accent 2" w:semiHidden="0" w:uiPriority="61" w:unhideWhenUsed="0"/>
-    <w:lsdException w:name="Light Grid Accent 2" w:semiHidden="0" w:uiPriority="62" w:unhideWhenUsed="0"/>
-    <w:lsdException w:name="Medium Shading 1 Accent 2" w:semiHidden="0" w:uiPriority="63" w:unhideWhenUsed="0"/>
-    <w:lsdException w:name="Medium Shading 2 Accent 2" w:semiHidden="0" w:uiPriority="64" w:unhideWhenUsed="0"/>
-    <w:lsdException w:name="Medium List 1 Accent 2" w:semiHidden="0" w:uiPriority="65" w:unhideWhenUsed="0"/>
-    <w:lsdException w:name="Medium List 2 Accent 2" w:semiHidden="0" w:uiPriority="66" w:unhideWhenUsed="0"/>
-    <w:lsdException w:name="Medium Grid 1 Accent 2" w:semiHidden="0" w:uiPriority="67" w:unhideWhenUsed="0"/>
-    <w:lsdException w:name="Medium Grid 2 Accent 2" w:semiHidden="0" w:uiPriority="68" w:unhideWhenUsed="0"/>
-    <w:lsdException w:name="Medium Grid 3 Accent 2" w:semiHidden="0" w:uiPriority="69" w:unhideWhenUsed="0"/>
-    <w:lsdException w:name="Dark List Accent 2" w:semiHidden="0" w:uiPriority="70" w:unhideWhenUsed="0"/>
-    <w:lsdException w:name="Colorful Shading Accent 2" w:semiHidden="0" w:uiPriority="71" w:unhideWhenUsed="0"/>
-    <w:lsdException w:name="Colorful List Accent 2" w:semiHidden="0" w:uiPriority="72" w:unhideWhenUsed="0"/>
-    <w:lsdException w:name="Colorful Grid Accent 2" w:semiHidden="0" w:uiPriority="73" w:unhideWhenUsed="0"/>
-    <w:lsdException w:name="Light Shading Accent 3" w:semiHidden="0" w:uiPriority="60" w:unhideWhenUsed="0"/>
-    <w:lsdException w:name="Light List Accent 3" w:semiHidden="0" w:uiPriority="61" w:unhideWhenUsed="0"/>
-    <w:lsdException w:name="Light Grid Accent 3" w:semiHidden="0" w:uiPriority="62" w:unhideWhenUsed="0"/>
-    <w:lsdException w:name="Medium Shading 1 Accent 3" w:semiHidden="0" w:uiPriority="63" w:unhideWhenUsed="0"/>
-    <w:lsdException w:name="Medium Shading 2 Accent 3" w:semiHidden="0" w:uiPriority="64" w:unhideWhenUsed="0"/>
-    <w:lsdException w:name="Medium List 1 Accent 3" w:semiHidden="0" w:uiPriority="65" w:unhideWhenUsed="0"/>
-    <w:lsdException w:name="Medium List 2 Accent 3" w:semiHidden="0" w:uiPriority="66" w:unhideWhenUsed="0"/>
-    <w:lsdException w:name="Medium Grid 1 Accent 3" w:semiHidden="0" w:uiPriority="67" w:unhideWhenUsed="0"/>
-    <w:lsdException w:name="Medium Grid 2 Accent 3" w:semiHidden="0" w:uiPriority="68" w:unhideWhenUsed="0"/>
-    <w:lsdException w:name="Medium Grid 3 Accent 3" w:semiHidden="0" w:uiPriority="69" w:unhideWhenUsed="0"/>
-    <w:lsdException w:name="Dark List Accent 3" w:semiHidden="0" w:uiPriority="70" w:unhideWhenUsed="0"/>
-    <w:lsdException w:name="Colorful Shading Accent 3" w:semiHidden="0" w:uiPriority="71" w:unhideWhenUsed="0"/>
-    <w:lsdException w:name="Colorful List Accent 3" w:semiHidden="0" w:uiPriority="72" w:unhideWhenUsed="0"/>
-    <w:lsdException w:name="Colorful Grid Accent 3" w:semiHidden="0" w:uiPriority="73" w:unhideWhenUsed="0"/>
-    <w:lsdException w:name="Light Shading Accent 4" w:semiHidden="0" w:uiPriority="60" w:unhideWhenUsed="0"/>
-    <w:lsdException w:name="Light List Accent 4" w:semiHidden="0" w:uiPriority="61" w:unhideWhenUsed="0"/>
-    <w:lsdException w:name="Light Grid Accent 4" w:semiHidden="0" w:uiPriority="62" w:unhideWhenUsed="0"/>
-    <w:lsdException w:name="Medium Shading 1 Accent 4" w:semiHidden="0" w:uiPriority="63" w:unhideWhenUsed="0"/>
-    <w:lsdException w:name="Medium Shading 2 Accent 4" w:semiHidden="0" w:uiPriority="64" w:unhideWhenUsed="0"/>
-    <w:lsdException w:name="Medium List 1 Accent 4" w:semiHidden="0" w:uiPriority="65" w:unhideWhenUsed="0"/>
-    <w:lsdException w:name="Medium List 2 Accent 4" w:semiHidden="0" w:uiPriority="66" w:unhideWhenUsed="0"/>
-    <w:lsdException w:name="Medium Grid 1 Accent 4" w:semiHidden="0" w:uiPriority="67" w:unhideWhenUsed="0"/>
-    <w:lsdException w:name="Medium Grid 2 Accent 4" w:semiHidden="0" w:uiPriority="68" w:unhideWhenUsed="0"/>
-    <w:lsdException w:name="Medium Grid 3 Accent 4" w:semiHidden="0" w:uiPriority="69" w:unhideWhenUsed="0"/>
-    <w:lsdException w:name="Dark List Accent 4" w:semiHidden="0" w:uiPriority="70" w:unhideWhenUsed="0"/>
-    <w:lsdException w:name="Colorful Shading Accent 4" w:semiHidden="0" w:uiPriority="71" w:unhideWhenUsed="0"/>
-    <w:lsdException w:name="Colorful List Accent 4" w:semiHidden="0" w:uiPriority="72" w:unhideWhenUsed="0"/>
-    <w:lsdException w:name="Colorful Grid Accent 4" w:semiHidden="0" w:uiPriority="73" w:unhideWhenUsed="0"/>
-    <w:lsdException w:name="Light Shading Accent 5" w:semiHidden="0" w:uiPriority="60" w:unhideWhenUsed="0"/>
-    <w:lsdException w:name="Light List Accent 5" w:semiHidden="0" w:uiPriority="61" w:unhideWhenUsed="0"/>
-    <w:lsdException w:name="Light Grid Accent 5" w:semiHidden="0" w:uiPriority="62" w:unhideWhenUsed="0"/>
-    <w:lsdException w:name="Medium Shading 1 Accent 5" w:semiHidden="0" w:uiPriority="63" w:unhideWhenUsed="0"/>
-    <w:lsdException w:name="Medium Shading 2 Accent 5" w:semiHidden="0" w:uiPriority="64" w:unhideWhenUsed="0"/>
-    <w:lsdException w:name="Medium List 1 Accent 5" w:semiHidden="0" w:uiPriority="65" w:unhideWhenUsed="0"/>
-    <w:lsdException w:name="Medium List 2 Accent 5" w:semiHidden="0" w:uiPriority="66" w:unhideWhenUsed="0"/>
-    <w:lsdException w:name="Medium Grid 1 Accent 5" w:semiHidden="0" w:uiPriority="67" w:unhideWhenUsed="0"/>
-    <w:lsdException w:name="Medium Grid 2 Accent 5" w:semiHidden="0" w:uiPriority="68" w:unhideWhenUsed="0"/>
-    <w:lsdException w:name="Medium Grid 3 Accent 5" w:semiHidden="0" w:uiPriority="69" w:unhideWhenUsed="0"/>
-    <w:lsdException w:name="Dark List Accent 5" w:semiHidden="0" w:uiPriority="70" w:unhideWhenUsed="0"/>
-    <w:lsdException w:name="Colorful Shading Accent 5" w:semiHidden="0" w:uiPriority="71" w:unhideWhenUsed="0"/>
-    <w:lsdException w:name="Colorful List Accent 5" w:semiHidden="0" w:uiPriority="72" w:unhideWhenUsed="0"/>
-    <w:lsdException w:name="Colorful Grid Accent 5" w:semiHidden="0" w:uiPriority="73" w:unhideWhenUsed="0"/>
-    <w:lsdException w:name="Light Shading Accent 6" w:semiHidden="0" w:uiPriority="60" w:unhideWhenUsed="0"/>
-    <w:lsdException w:name="Light List Accent 6" w:semiHidden="0" w:uiPriority="61" w:unhideWhenUsed="0"/>
-    <w:lsdException w:name="Light Grid Accent 6" w:semiHidden="0" w:uiPriority="62" w:unhideWhenUsed="0"/>
-    <w:lsdException w:name="Medium Shading 1 Accent 6" w:semiHidden="0" w:uiPriority="63" w:unhideWhenUsed="0"/>
-    <w:lsdException w:name="Medium Shading 2 Accent 6" w:semiHidden="0" w:uiPriority="64" w:unhideWhenUsed="0"/>
-    <w:lsdException w:name="Medium List 1 Accent 6" w:semiHidden="0" w:uiPriority="65" w:unhideWhenUsed="0"/>
-    <w:lsdException w:name="Medium List 2 Accent 6" w:semiHidden="0" w:uiPriority="66" w:unhideWhenUsed="0"/>
-    <w:lsdException w:name="Medium Grid 1 Accent 6" w:semiHidden="0" w:uiPriority="67" w:unhideWhenUsed="0"/>
-    <w:lsdException w:name="Medium Grid 2 Accent 6" w:semiHidden="0" w:uiPriority="68" w:unhideWhenUsed="0"/>
-    <w:lsdException w:name="Medium Grid 3 Accent 6" w:semiHidden="0" w:uiPriority="69" w:unhideWhenUsed="0"/>
-    <w:lsdException w:name="Dark List Accent 6" w:semiHidden="0" w:uiPriority="70" w:unhideWhenUsed="0"/>
-    <w:lsdException w:name="Colorful Shading Accent 6" w:semiHidden="0" w:uiPriority="71" w:unhideWhenUsed="0"/>
-    <w:lsdException w:name="Colorful List Accent 6" w:semiHidden="0" w:uiPriority="72" w:unhideWhenUsed="0"/>
-    <w:lsdException w:name="Colorful Grid Accent 6" w:semiHidden="0" w:uiPriority="73" w:unhideWhenUsed="0"/>
-    <w:lsdException w:name="Subtle Emphasis" w:semiHidden="0" w:uiPriority="19" w:unhideWhenUsed="0" w:qFormat="1"/>
-    <w:lsdException w:name="Intense Emphasis" w:semiHidden="0" w:uiPriority="21" w:unhideWhenUsed="0" w:qFormat="1"/>
-    <w:lsdException w:name="Subtle Reference" w:semiHidden="0" w:uiPriority="31" w:unhideWhenUsed="0" w:qFormat="1"/>
-    <w:lsdException w:name="Intense Reference" w:semiHidden="0" w:uiPriority="32" w:unhideWhenUsed="0" w:qFormat="1"/>
-    <w:lsdException w:name="Book Title" w:semiHidden="0" w:uiPriority="33" w:unhideWhenUsed="0" w:qFormat="1"/>
-    <w:lsdException w:name="Bibliography" w:uiPriority="37"/>
-    <w:lsdException w:name="TOC Heading" w:uiPriority="39" w:qFormat="1"/>
-  </w:latentStyles>
-  <w:style w:type="paragraph" w:default="1" w:styleId="Normal">
-    <w:name w:val="Normal"/>
-    <w:qFormat/>
-  </w:style>
-  <w:style w:type="character" w:default="1" w:styleId="DefaultParagraphFont">
-    <w:name w:val="Default Paragraph Font"/>
-    <w:uiPriority w:val="1"/>
-    <w:unhideWhenUsed/>
-  </w:style>
-  <w:style w:type="table" w:default="1" w:styleId="TableNormal">
-    <w:name w:val="Normal Table"/>
-    <w:uiPriority w:val="99"/>
-    <w:semiHidden/>
-    <w:unhideWhenUsed/>
-    <w:tblPr>
-      <w:tblInd w:w="0" w:type="dxa"/>
-      <w:tblCellMar>
-        <w:top w:w="0" w:type="dxa"/>
-        <w:left w:w="108" w:type="dxa"/>
-        <w:bottom w:w="0" w:type="dxa"/>
-        <w:right w:w="108" w:type="dxa"/>
-      </w:tblCellMar>
-    </w:tblPr>
-  </w:style>
-  <w:style w:type="numbering" w:default="1" w:styleId="NoList">
-    <w:name w:val="No List"/>
-    <w:uiPriority w:val="99"/>
-    <w:semiHidden/>
-    <w:unhideWhenUsed/>
-  </w:style>
-  <w:style w:type="paragraph" w:customStyle="1" w:styleId="Textbody">
-    <w:name w:val="Text body"/>
-    <w:basedOn w:val="Normal"/>
-    <w:rsid w:val="00BA214C"/>
-    <w:pPr>
-      <w:widowControl w:val="0"/>
-      <w:suppressAutoHyphens/>
-      <w:autoSpaceDN w:val="0"/>
-      <w:spacing w:after="140" w:line="288" w:lineRule="auto"/>
-      <w:textAlignment w:val="baseline"/>
-    </w:pPr>
-    <w:rPr>
-      <w:rFonts w:ascii="Liberation Serif" w:eastAsia="Droid Sans Fallback" w:hAnsi="Liberation Serif" w:cs="FreeSans"/>
-      <w:kern w:val="3"/>
-      <w:sz w:val="24"/>
-      <w:szCs w:val="24"/>
-      <w:lang w:val="en-IN" w:bidi="hi-IN"/>
-    </w:rPr>
-  </w:style>
-  <w:style w:type="paragraph" w:styleId="BalloonText">
-    <w:name w:val="Balloon Text"/>
-    <w:basedOn w:val="Normal"/>
-    <w:link w:val="BalloonTextChar"/>
-    <w:uiPriority w:val="99"/>
-    <w:semiHidden/>
-    <w:unhideWhenUsed/>
-    <w:rsid w:val="005A11B2"/>
-    <w:pPr>
-      <w:spacing w:after="0" w:line="240" w:lineRule="auto"/>
-    </w:pPr>
-    <w:rPr>
-      <w:rFonts w:ascii="Tahoma" w:hAnsi="Tahoma" w:cs="Tahoma"/>
-      <w:sz w:val="16"/>
-      <w:szCs w:val="16"/>
-    </w:rPr>
-  </w:style>
-  <w:style w:type="character" w:customStyle="1" w:styleId="BalloonTextChar">
-    <w:name w:val="Balloon Text Char"/>
-    <w:basedOn w:val="DefaultParagraphFont"/>
-    <w:link w:val="BalloonText"/>
+  <w:style w:type="character" w:customStyle="1" w:styleId="TextodegloboCar">
+    <w:name w:val="Texto de globo Car"/>
+    <w:basedOn w:val="Fuentedeprrafopredeter"/>
+    <w:link w:val="Textodeglobo"/>
     <w:uiPriority w:val="99"/>
     <w:semiHidden/>
     <w:rsid w:val="005A11B2"/>

</xml_diff>